<commit_message>
Mise à jour du Dossier v1-tagV1
</commit_message>
<xml_diff>
--- a/v1-tagV1/Dossier D'analyse conception/chifoumi_dossierAnalyseConceptionACompléter_v2 (1).docx
+++ b/v1-tagV1/Dossier D'analyse conception/chifoumi_dossierAnalyseConceptionACompléter_v2 (1).docx
@@ -8179,7 +8179,6 @@
           <w:sz w:val="32"/>
           <w:lang w:val="fr-FR"/>
         </w:rPr>
-        <w:lastRenderedPageBreak/>
         <w:t xml:space="preserve">Version </w:t>
       </w:r>
       <w:r>
@@ -8563,15 +8562,16 @@
         <w:tblLook w:val="04A0" w:firstRow="1" w:lastRow="0" w:firstColumn="1" w:lastColumn="0" w:noHBand="0" w:noVBand="1"/>
       </w:tblPr>
       <w:tblGrid>
-        <w:gridCol w:w="2502"/>
-        <w:gridCol w:w="2502"/>
-        <w:gridCol w:w="2503"/>
-        <w:gridCol w:w="2503"/>
+        <w:gridCol w:w="1747"/>
+        <w:gridCol w:w="2067"/>
+        <w:gridCol w:w="2464"/>
+        <w:gridCol w:w="2244"/>
+        <w:gridCol w:w="1488"/>
       </w:tblGrid>
       <w:tr>
         <w:tc>
           <w:tcPr>
-            <w:tcW w:w="2502" w:type="dxa"/>
+            <w:tcW w:w="1747" w:type="dxa"/>
           </w:tcPr>
           <w:p>
             <w:pPr>
@@ -8589,14 +8589,13 @@
                 <w:color w:val="2929FF"/>
                 <w:lang w:val="fr-FR"/>
               </w:rPr>
-              <w:lastRenderedPageBreak/>
               <w:t>Classe</w:t>
             </w:r>
           </w:p>
         </w:tc>
         <w:tc>
           <w:tcPr>
-            <w:tcW w:w="2502" w:type="dxa"/>
+            <w:tcW w:w="2067" w:type="dxa"/>
           </w:tcPr>
           <w:p>
             <w:pPr>
@@ -8620,7 +8619,7 @@
         </w:tc>
         <w:tc>
           <w:tcPr>
-            <w:tcW w:w="2503" w:type="dxa"/>
+            <w:tcW w:w="2464" w:type="dxa"/>
           </w:tcPr>
           <w:p>
             <w:pPr>
@@ -8644,7 +8643,7 @@
         </w:tc>
         <w:tc>
           <w:tcPr>
-            <w:tcW w:w="2503" w:type="dxa"/>
+            <w:tcW w:w="2244" w:type="dxa"/>
           </w:tcPr>
           <w:p>
             <w:pPr>
@@ -8662,16 +8661,40 @@
                 <w:color w:val="2929FF"/>
                 <w:lang w:val="fr-FR"/>
               </w:rPr>
-              <w:t>Résultat</w:t>
-            </w:r>
-            <w:r>
+              <w:t>Résultat attendue</w:t>
+            </w:r>
+          </w:p>
+        </w:tc>
+        <w:tc>
+          <w:tcPr>
+            <w:tcW w:w="1488" w:type="dxa"/>
+          </w:tcPr>
+          <w:p>
+            <w:pPr>
               <w:rPr>
                 <w:rFonts w:ascii="Times New Roman" w:eastAsia="Times New Roman" w:hAnsi="Times New Roman" w:cs="Times New Roman"/>
                 <w:i/>
                 <w:color w:val="2929FF"/>
                 <w:lang w:val="fr-FR"/>
               </w:rPr>
-              <w:t xml:space="preserve"> attendue</w:t>
+            </w:pPr>
+            <w:r>
+              <w:rPr>
+                <w:rFonts w:ascii="Times New Roman" w:eastAsia="Times New Roman" w:hAnsi="Times New Roman" w:cs="Times New Roman"/>
+                <w:i/>
+                <w:color w:val="2929FF"/>
+                <w:lang w:val="fr-FR"/>
+              </w:rPr>
+              <w:t>Co</w:t>
+            </w:r>
+            <w:r>
+              <w:rPr>
+                <w:rFonts w:ascii="Times New Roman" w:eastAsia="Times New Roman" w:hAnsi="Times New Roman" w:cs="Times New Roman"/>
+                <w:i/>
+                <w:color w:val="2929FF"/>
+                <w:lang w:val="fr-FR"/>
+              </w:rPr>
+              <w:t>mmentaire</w:t>
             </w:r>
           </w:p>
         </w:tc>
@@ -8679,7 +8702,7 @@
       <w:tr>
         <w:tc>
           <w:tcPr>
-            <w:tcW w:w="2502" w:type="dxa"/>
+            <w:tcW w:w="1747" w:type="dxa"/>
           </w:tcPr>
           <w:p>
             <w:pPr>
@@ -8703,7 +8726,7 @@
         </w:tc>
         <w:tc>
           <w:tcPr>
-            <w:tcW w:w="2502" w:type="dxa"/>
+            <w:tcW w:w="2067" w:type="dxa"/>
           </w:tcPr>
           <w:p>
             <w:pPr>
@@ -8767,7 +8790,7 @@
         </w:tc>
         <w:tc>
           <w:tcPr>
-            <w:tcW w:w="2503" w:type="dxa"/>
+            <w:tcW w:w="2464" w:type="dxa"/>
           </w:tcPr>
           <w:p>
             <w:pPr>
@@ -8810,7 +8833,7 @@
         </w:tc>
         <w:tc>
           <w:tcPr>
-            <w:tcW w:w="2503" w:type="dxa"/>
+            <w:tcW w:w="2244" w:type="dxa"/>
           </w:tcPr>
           <w:p>
             <w:pPr>
@@ -8849,13 +8872,28 @@
               </w:rPr>
               <w:t>scoreMachine : 0</w:t>
             </w:r>
+          </w:p>
+        </w:tc>
+        <w:tc>
+          <w:tcPr>
+            <w:tcW w:w="1488" w:type="dxa"/>
+          </w:tcPr>
+          <w:p>
+            <w:pPr>
+              <w:rPr>
+                <w:rFonts w:ascii="Times New Roman" w:eastAsia="Times New Roman" w:hAnsi="Times New Roman" w:cs="Times New Roman"/>
+                <w:i/>
+                <w:color w:val="000000" w:themeColor="text1"/>
+                <w:lang w:val="fr-FR"/>
+              </w:rPr>
+            </w:pPr>
           </w:p>
         </w:tc>
       </w:tr>
       <w:tr>
         <w:tc>
           <w:tcPr>
-            <w:tcW w:w="2502" w:type="dxa"/>
+            <w:tcW w:w="1747" w:type="dxa"/>
           </w:tcPr>
           <w:p>
             <w:pPr>
@@ -8879,7 +8917,7 @@
         </w:tc>
         <w:tc>
           <w:tcPr>
-            <w:tcW w:w="2502" w:type="dxa"/>
+            <w:tcW w:w="2067" w:type="dxa"/>
           </w:tcPr>
           <w:p>
             <w:pPr>
@@ -8943,7 +8981,7 @@
         </w:tc>
         <w:tc>
           <w:tcPr>
-            <w:tcW w:w="2503" w:type="dxa"/>
+            <w:tcW w:w="2464" w:type="dxa"/>
           </w:tcPr>
           <w:p>
             <w:pPr>
@@ -9033,7 +9071,7 @@
         </w:tc>
         <w:tc>
           <w:tcPr>
-            <w:tcW w:w="2503" w:type="dxa"/>
+            <w:tcW w:w="2244" w:type="dxa"/>
           </w:tcPr>
           <w:p>
             <w:pPr>
@@ -9101,13 +9139,28 @@
               </w:rPr>
               <w:t>Machine : rien</w:t>
             </w:r>
+          </w:p>
+        </w:tc>
+        <w:tc>
+          <w:tcPr>
+            <w:tcW w:w="1488" w:type="dxa"/>
+          </w:tcPr>
+          <w:p>
+            <w:pPr>
+              <w:rPr>
+                <w:rFonts w:ascii="Times New Roman" w:eastAsia="Times New Roman" w:hAnsi="Times New Roman" w:cs="Times New Roman"/>
+                <w:i/>
+                <w:color w:val="000000" w:themeColor="text1"/>
+                <w:lang w:val="fr-FR"/>
+              </w:rPr>
+            </w:pPr>
           </w:p>
         </w:tc>
       </w:tr>
       <w:tr>
         <w:tc>
           <w:tcPr>
-            <w:tcW w:w="2502" w:type="dxa"/>
+            <w:tcW w:w="1747" w:type="dxa"/>
           </w:tcPr>
           <w:p>
             <w:pPr>
@@ -9131,7 +9184,7 @@
         </w:tc>
         <w:tc>
           <w:tcPr>
-            <w:tcW w:w="2502" w:type="dxa"/>
+            <w:tcW w:w="2067" w:type="dxa"/>
           </w:tcPr>
           <w:p>
             <w:pPr>
@@ -9155,7 +9208,7 @@
         </w:tc>
         <w:tc>
           <w:tcPr>
-            <w:tcW w:w="2503" w:type="dxa"/>
+            <w:tcW w:w="2464" w:type="dxa"/>
           </w:tcPr>
           <w:p>
             <w:pPr>
@@ -9198,7 +9251,7 @@
         </w:tc>
         <w:tc>
           <w:tcPr>
-            <w:tcW w:w="2503" w:type="dxa"/>
+            <w:tcW w:w="2244" w:type="dxa"/>
           </w:tcPr>
           <w:p>
             <w:pPr>
@@ -9248,13 +9301,28 @@
               </w:rPr>
               <w:t>scoreMachine :2</w:t>
             </w:r>
+          </w:p>
+        </w:tc>
+        <w:tc>
+          <w:tcPr>
+            <w:tcW w:w="1488" w:type="dxa"/>
+          </w:tcPr>
+          <w:p>
+            <w:pPr>
+              <w:rPr>
+                <w:rFonts w:ascii="Times New Roman" w:eastAsia="Times New Roman" w:hAnsi="Times New Roman" w:cs="Times New Roman"/>
+                <w:i/>
+                <w:color w:val="000000" w:themeColor="text1"/>
+                <w:lang w:val="fr-FR"/>
+              </w:rPr>
+            </w:pPr>
           </w:p>
         </w:tc>
       </w:tr>
       <w:tr>
         <w:tc>
           <w:tcPr>
-            <w:tcW w:w="2502" w:type="dxa"/>
+            <w:tcW w:w="1747" w:type="dxa"/>
           </w:tcPr>
           <w:p>
             <w:pPr>
@@ -9278,7 +9346,7 @@
         </w:tc>
         <w:tc>
           <w:tcPr>
-            <w:tcW w:w="2502" w:type="dxa"/>
+            <w:tcW w:w="2067" w:type="dxa"/>
           </w:tcPr>
           <w:p>
             <w:pPr>
@@ -9296,31 +9364,13 @@
                 <w:color w:val="000000" w:themeColor="text1"/>
                 <w:lang w:val="fr-FR"/>
               </w:rPr>
-              <w:t>Test initScore</w:t>
-            </w:r>
-            <w:r>
-              <w:rPr>
-                <w:rFonts w:ascii="Times New Roman" w:eastAsia="Times New Roman" w:hAnsi="Times New Roman" w:cs="Times New Roman"/>
-                <w:i/>
-                <w:color w:val="000000" w:themeColor="text1"/>
-                <w:lang w:val="fr-FR"/>
-              </w:rPr>
-              <w:t>s</w:t>
-            </w:r>
-            <w:r>
-              <w:rPr>
-                <w:rFonts w:ascii="Times New Roman" w:eastAsia="Times New Roman" w:hAnsi="Times New Roman" w:cs="Times New Roman"/>
-                <w:i/>
-                <w:color w:val="000000" w:themeColor="text1"/>
-                <w:lang w:val="fr-FR"/>
-              </w:rPr>
-              <w:t>()</w:t>
+              <w:t>Test initScores()</w:t>
             </w:r>
           </w:p>
         </w:tc>
         <w:tc>
           <w:tcPr>
-            <w:tcW w:w="2503" w:type="dxa"/>
+            <w:tcW w:w="2464" w:type="dxa"/>
           </w:tcPr>
           <w:p>
             <w:pPr>
@@ -9363,7 +9413,7 @@
         </w:tc>
         <w:tc>
           <w:tcPr>
-            <w:tcW w:w="2503" w:type="dxa"/>
+            <w:tcW w:w="2244" w:type="dxa"/>
           </w:tcPr>
           <w:p>
             <w:pPr>
@@ -9413,13 +9463,28 @@
               </w:rPr>
               <w:t>scoreMachine :0</w:t>
             </w:r>
+          </w:p>
+        </w:tc>
+        <w:tc>
+          <w:tcPr>
+            <w:tcW w:w="1488" w:type="dxa"/>
+          </w:tcPr>
+          <w:p>
+            <w:pPr>
+              <w:rPr>
+                <w:rFonts w:ascii="Times New Roman" w:eastAsia="Times New Roman" w:hAnsi="Times New Roman" w:cs="Times New Roman"/>
+                <w:i/>
+                <w:color w:val="000000" w:themeColor="text1"/>
+                <w:lang w:val="fr-FR"/>
+              </w:rPr>
+            </w:pPr>
           </w:p>
         </w:tc>
       </w:tr>
       <w:tr>
         <w:tc>
           <w:tcPr>
-            <w:tcW w:w="2502" w:type="dxa"/>
+            <w:tcW w:w="1747" w:type="dxa"/>
           </w:tcPr>
           <w:p>
             <w:pPr>
@@ -9462,7 +9527,7 @@
         </w:tc>
         <w:tc>
           <w:tcPr>
-            <w:tcW w:w="2502" w:type="dxa"/>
+            <w:tcW w:w="2067" w:type="dxa"/>
           </w:tcPr>
           <w:p>
             <w:pPr>
@@ -9526,7 +9591,7 @@
         </w:tc>
         <w:tc>
           <w:tcPr>
-            <w:tcW w:w="2503" w:type="dxa"/>
+            <w:tcW w:w="2464" w:type="dxa"/>
           </w:tcPr>
           <w:p>
             <w:pPr>
@@ -9569,7 +9634,7 @@
         </w:tc>
         <w:tc>
           <w:tcPr>
-            <w:tcW w:w="2503" w:type="dxa"/>
+            <w:tcW w:w="2244" w:type="dxa"/>
           </w:tcPr>
           <w:p>
             <w:pPr>
@@ -9637,13 +9702,28 @@
               </w:rPr>
               <w:t>Machine : ciseau</w:t>
             </w:r>
+          </w:p>
+        </w:tc>
+        <w:tc>
+          <w:tcPr>
+            <w:tcW w:w="1488" w:type="dxa"/>
+          </w:tcPr>
+          <w:p>
+            <w:pPr>
+              <w:rPr>
+                <w:rFonts w:ascii="Times New Roman" w:eastAsia="Times New Roman" w:hAnsi="Times New Roman" w:cs="Times New Roman"/>
+                <w:i/>
+                <w:color w:val="000000" w:themeColor="text1"/>
+                <w:lang w:val="fr-FR"/>
+              </w:rPr>
+            </w:pPr>
           </w:p>
         </w:tc>
       </w:tr>
       <w:tr>
         <w:tc>
           <w:tcPr>
-            <w:tcW w:w="2502" w:type="dxa"/>
+            <w:tcW w:w="1747" w:type="dxa"/>
           </w:tcPr>
           <w:p>
             <w:pPr>
@@ -9667,7 +9747,7 @@
         </w:tc>
         <w:tc>
           <w:tcPr>
-            <w:tcW w:w="2502" w:type="dxa"/>
+            <w:tcW w:w="2067" w:type="dxa"/>
           </w:tcPr>
           <w:p>
             <w:pPr>
@@ -9727,7 +9807,7 @@
         </w:tc>
         <w:tc>
           <w:tcPr>
-            <w:tcW w:w="2503" w:type="dxa"/>
+            <w:tcW w:w="2464" w:type="dxa"/>
           </w:tcPr>
           <w:p>
             <w:pPr>
@@ -9817,7 +9897,7 @@
         </w:tc>
         <w:tc>
           <w:tcPr>
-            <w:tcW w:w="2503" w:type="dxa"/>
+            <w:tcW w:w="2244" w:type="dxa"/>
           </w:tcPr>
           <w:p>
             <w:pPr>
@@ -9867,13 +9947,28 @@
               </w:rPr>
               <w:t>scoreMachine =0</w:t>
             </w:r>
+          </w:p>
+        </w:tc>
+        <w:tc>
+          <w:tcPr>
+            <w:tcW w:w="1488" w:type="dxa"/>
+          </w:tcPr>
+          <w:p>
+            <w:pPr>
+              <w:rPr>
+                <w:rFonts w:ascii="Times New Roman" w:eastAsia="Times New Roman" w:hAnsi="Times New Roman" w:cs="Times New Roman"/>
+                <w:i/>
+                <w:color w:val="000000" w:themeColor="text1"/>
+                <w:lang w:val="fr-FR"/>
+              </w:rPr>
+            </w:pPr>
           </w:p>
         </w:tc>
       </w:tr>
       <w:tr>
         <w:tc>
           <w:tcPr>
-            <w:tcW w:w="2502" w:type="dxa"/>
+            <w:tcW w:w="1747" w:type="dxa"/>
           </w:tcPr>
           <w:p>
             <w:pPr>
@@ -9897,7 +9992,7 @@
         </w:tc>
         <w:tc>
           <w:tcPr>
-            <w:tcW w:w="2502" w:type="dxa"/>
+            <w:tcW w:w="2067" w:type="dxa"/>
           </w:tcPr>
           <w:p>
             <w:pPr>
@@ -9957,7 +10052,7 @@
         </w:tc>
         <w:tc>
           <w:tcPr>
-            <w:tcW w:w="2503" w:type="dxa"/>
+            <w:tcW w:w="2464" w:type="dxa"/>
           </w:tcPr>
           <w:p>
             <w:pPr>
@@ -10047,7 +10142,7 @@
         </w:tc>
         <w:tc>
           <w:tcPr>
-            <w:tcW w:w="2503" w:type="dxa"/>
+            <w:tcW w:w="2244" w:type="dxa"/>
           </w:tcPr>
           <w:p>
             <w:pPr>
@@ -10097,6 +10192,21 @@
               </w:rPr>
               <w:t>scoreMachine =0</w:t>
             </w:r>
+          </w:p>
+        </w:tc>
+        <w:tc>
+          <w:tcPr>
+            <w:tcW w:w="1488" w:type="dxa"/>
+          </w:tcPr>
+          <w:p>
+            <w:pPr>
+              <w:rPr>
+                <w:rFonts w:ascii="Times New Roman" w:eastAsia="Times New Roman" w:hAnsi="Times New Roman" w:cs="Times New Roman"/>
+                <w:i/>
+                <w:color w:val="000000" w:themeColor="text1"/>
+                <w:lang w:val="fr-FR"/>
+              </w:rPr>
+            </w:pPr>
           </w:p>
         </w:tc>
       </w:tr>
@@ -10292,38 +10402,50 @@
     </w:p>
     <w:p>
       <w:pPr>
+        <w:tabs>
+          <w:tab w:val="left" w:pos="580"/>
+        </w:tabs>
+        <w:ind w:left="922"/>
+        <w:jc w:val="right"/>
+        <w:rPr>
+          <w:rFonts w:ascii="Times New Roman" w:hAnsi="Times New Roman"/>
+          <w:spacing w:val="-9"/>
+          <w:lang w:val="fr-FR"/>
+        </w:rPr>
+      </w:pPr>
+    </w:p>
+    <w:p>
+      <w:pPr>
+        <w:tabs>
+          <w:tab w:val="left" w:pos="580"/>
+        </w:tabs>
+        <w:ind w:left="922"/>
+        <w:jc w:val="right"/>
+        <w:rPr>
+          <w:rFonts w:ascii="Times New Roman" w:eastAsia="Times New Roman" w:hAnsi="Times New Roman" w:cs="Times New Roman"/>
+          <w:lang w:val="fr-FR"/>
+        </w:rPr>
+      </w:pPr>
+    </w:p>
+    <w:p>
+      <w:pPr>
         <w:spacing w:before="2"/>
         <w:rPr>
           <w:rFonts w:ascii="Times New Roman" w:eastAsia="Times New Roman" w:hAnsi="Times New Roman" w:cs="Times New Roman"/>
           <w:lang w:val="fr-FR"/>
         </w:rPr>
       </w:pPr>
-    </w:p>
-    <w:p>
-      <w:pPr>
-        <w:ind w:left="580" w:right="298"/>
-        <w:rPr>
-          <w:rFonts w:ascii="Times New Roman" w:eastAsia="Times New Roman" w:hAnsi="Times New Roman" w:cs="Times New Roman"/>
-          <w:i/>
-          <w:color w:val="2929FF"/>
-          <w:sz w:val="24"/>
-          <w:lang w:val="fr-FR"/>
-        </w:rPr>
-      </w:pPr>
-      <w:r>
-        <w:rPr>
-          <w:rFonts w:ascii="Times New Roman" w:eastAsia="Times New Roman" w:hAnsi="Times New Roman" w:cs="Times New Roman"/>
-          <w:i/>
+      <w:r>
+        <w:rPr>
+          <w:rFonts w:ascii="Times New Roman" w:eastAsia="Times New Roman" w:hAnsi="Times New Roman" w:cs="Times New Roman"/>
           <w:noProof/>
-          <w:color w:val="2929FF"/>
-          <w:sz w:val="24"/>
           <w:lang w:val="fr-FR" w:eastAsia="fr-FR"/>
         </w:rPr>
         <w:drawing>
-          <wp:inline distT="0" distB="0" distL="0" distR="0" wp14:anchorId="6E6994F5" wp14:editId="4CB26F47">
-            <wp:extent cx="6500495" cy="1495373"/>
-            <wp:effectExtent l="0" t="0" r="0" b="0"/>
-            <wp:docPr id="7" name="Image 7"/>
+          <wp:inline distT="0" distB="0" distL="0" distR="0" wp14:anchorId="14FA2FC7" wp14:editId="62DD4980">
+            <wp:extent cx="6362700" cy="1463675"/>
+            <wp:effectExtent l="0" t="0" r="0" b="3175"/>
+            <wp:docPr id="14" name="Image 14"/>
             <wp:cNvGraphicFramePr>
               <a:graphicFrameLocks xmlns:a="http://schemas.openxmlformats.org/drawingml/2006/main" noChangeAspect="1"/>
             </wp:cNvGraphicFramePr>
@@ -10331,7 +10453,7 @@
               <a:graphicData uri="http://schemas.openxmlformats.org/drawingml/2006/picture">
                 <pic:pic xmlns:pic="http://schemas.openxmlformats.org/drawingml/2006/picture">
                   <pic:nvPicPr>
-                    <pic:cNvPr id="7" name="DiagrammeEtat.PNG"/>
+                    <pic:cNvPr id="14" name="DiagrammeEtat.PNG"/>
                     <pic:cNvPicPr/>
                   </pic:nvPicPr>
                   <pic:blipFill>
@@ -10349,7 +10471,7 @@
                   <pic:spPr>
                     <a:xfrm>
                       <a:off x="0" y="0"/>
-                      <a:ext cx="6530193" cy="1502205"/>
+                      <a:ext cx="6362700" cy="1463675"/>
                     </a:xfrm>
                     <a:prstGeom prst="rect">
                       <a:avLst/>
@@ -10364,6 +10486,69 @@
     </w:p>
     <w:p>
       <w:pPr>
+        <w:ind w:left="580" w:right="298"/>
+        <w:rPr>
+          <w:rFonts w:ascii="Times New Roman" w:eastAsia="Times New Roman" w:hAnsi="Times New Roman" w:cs="Times New Roman"/>
+          <w:i/>
+          <w:color w:val="2929FF"/>
+          <w:sz w:val="24"/>
+          <w:lang w:val="fr-FR"/>
+        </w:rPr>
+      </w:pPr>
+      <w:r>
+        <w:rPr>
+          <w:rFonts w:ascii="Times New Roman" w:eastAsia="Times New Roman" w:hAnsi="Times New Roman" w:cs="Times New Roman"/>
+          <w:i/>
+          <w:noProof/>
+          <w:color w:val="2929FF"/>
+          <w:sz w:val="24"/>
+          <w:lang w:val="fr-FR" w:eastAsia="fr-FR"/>
+        </w:rPr>
+        <w:drawing>
+          <wp:inline distT="0" distB="0" distL="0" distR="0" wp14:anchorId="35EA1D72" wp14:editId="2CDCC902">
+            <wp:extent cx="5277587" cy="2429214"/>
+            <wp:effectExtent l="0" t="0" r="0" b="9525"/>
+            <wp:docPr id="13" name="Image 13"/>
+            <wp:cNvGraphicFramePr>
+              <a:graphicFrameLocks xmlns:a="http://schemas.openxmlformats.org/drawingml/2006/main" noChangeAspect="1"/>
+            </wp:cNvGraphicFramePr>
+            <a:graphic xmlns:a="http://schemas.openxmlformats.org/drawingml/2006/main">
+              <a:graphicData uri="http://schemas.openxmlformats.org/drawingml/2006/picture">
+                <pic:pic xmlns:pic="http://schemas.openxmlformats.org/drawingml/2006/picture">
+                  <pic:nvPicPr>
+                    <pic:cNvPr id="13" name="Diagramme Etat Explication Prof.PNG"/>
+                    <pic:cNvPicPr/>
+                  </pic:nvPicPr>
+                  <pic:blipFill>
+                    <a:blip r:embed="rId16">
+                      <a:extLst>
+                        <a:ext uri="{28A0092B-C50C-407E-A947-70E740481C1C}">
+                          <a14:useLocalDpi xmlns:a14="http://schemas.microsoft.com/office/drawing/2010/main" val="0"/>
+                        </a:ext>
+                      </a:extLst>
+                    </a:blip>
+                    <a:stretch>
+                      <a:fillRect/>
+                    </a:stretch>
+                  </pic:blipFill>
+                  <pic:spPr>
+                    <a:xfrm>
+                      <a:off x="0" y="0"/>
+                      <a:ext cx="5277587" cy="2429214"/>
+                    </a:xfrm>
+                    <a:prstGeom prst="rect">
+                      <a:avLst/>
+                    </a:prstGeom>
+                  </pic:spPr>
+                </pic:pic>
+              </a:graphicData>
+            </a:graphic>
+          </wp:inline>
+        </w:drawing>
+      </w:r>
+    </w:p>
+    <w:p>
+      <w:pPr>
         <w:pStyle w:val="Lgende"/>
         <w:spacing w:before="120"/>
         <w:ind w:left="425"/>
@@ -10434,6 +10619,8 @@
         </w:rPr>
         <w:br w:type="page"/>
       </w:r>
+      <w:bookmarkStart w:id="4" w:name="_GoBack"/>
+      <w:bookmarkEnd w:id="4"/>
     </w:p>
     <w:p>
       <w:pPr>
@@ -10457,7 +10644,6 @@
         <w:rPr>
           <w:lang w:val="fr-FR"/>
         </w:rPr>
-        <w:lastRenderedPageBreak/>
         <w:t>D</w:t>
       </w:r>
       <w:r>
@@ -11912,14 +12098,6 @@
               <w:t>estActifFigure</w:t>
             </w:r>
             <w:proofErr w:type="spellEnd"/>
-            <w:r>
-              <w:rPr>
-                <w:rFonts w:ascii="Courier New"/>
-                <w:spacing w:val="-1"/>
-                <w:sz w:val="20"/>
-              </w:rPr>
-              <w:t xml:space="preserve"> = True</w:t>
-            </w:r>
           </w:p>
         </w:tc>
         <w:tc>
@@ -12037,8 +12215,18 @@
                 <w:spacing w:val="-1"/>
                 <w:sz w:val="20"/>
               </w:rPr>
-              <w:t xml:space="preserve"> = 0</w:t>
-            </w:r>
+              <w:t xml:space="preserve"> </w:t>
+            </w:r>
+            <w:proofErr w:type="spellStart"/>
+            <w:r>
+              <w:rPr>
+                <w:rFonts w:ascii="Courier New"/>
+                <w:spacing w:val="-1"/>
+                <w:sz w:val="20"/>
+              </w:rPr>
+              <w:t>nul</w:t>
+            </w:r>
+            <w:proofErr w:type="spellEnd"/>
           </w:p>
         </w:tc>
         <w:tc>
@@ -13360,7 +13548,6 @@
         <w:rPr>
           <w:lang w:val="fr-FR"/>
         </w:rPr>
-        <w:lastRenderedPageBreak/>
         <w:t xml:space="preserve">Tableau </w:t>
       </w:r>
       <w:r>
@@ -13966,7 +14153,7 @@
                     <pic:cNvPicPr/>
                   </pic:nvPicPr>
                   <pic:blipFill>
-                    <a:blip r:embed="rId16">
+                    <a:blip r:embed="rId17">
                       <a:extLst>
                         <a:ext uri="{28A0092B-C50C-407E-A947-70E740481C1C}">
                           <a14:useLocalDpi xmlns:a14="http://schemas.microsoft.com/office/drawing/2010/main" val="0"/>
@@ -14264,7 +14451,82 @@
         <w:rPr>
           <w:rFonts w:cs="Times New Roman"/>
           <w:bCs w:val="0"/>
-          <w:i w:val="0"/>
+          <w:sz w:val="24"/>
+          <w:lang w:val="fr-FR"/>
+        </w:rPr>
+      </w:pPr>
+      <w:proofErr w:type="spellStart"/>
+      <w:proofErr w:type="gramStart"/>
+      <w:r>
+        <w:rPr>
+          <w:rFonts w:cs="Times New Roman"/>
+          <w:bCs w:val="0"/>
+          <w:sz w:val="24"/>
+          <w:lang w:val="fr-FR"/>
+        </w:rPr>
+        <w:t>chifoumi</w:t>
+      </w:r>
+      <w:proofErr w:type="gramEnd"/>
+      <w:r>
+        <w:rPr>
+          <w:rFonts w:cs="Times New Roman"/>
+          <w:bCs w:val="0"/>
+          <w:sz w:val="24"/>
+          <w:lang w:val="fr-FR"/>
+        </w:rPr>
+        <w:t>.h</w:t>
+      </w:r>
+      <w:proofErr w:type="spellEnd"/>
+    </w:p>
+    <w:p>
+      <w:pPr>
+        <w:pStyle w:val="Titre3"/>
+        <w:numPr>
+          <w:ilvl w:val="0"/>
+          <w:numId w:val="0"/>
+        </w:numPr>
+        <w:rPr>
+          <w:rFonts w:cs="Times New Roman"/>
+          <w:bCs w:val="0"/>
+          <w:sz w:val="24"/>
+          <w:lang w:val="fr-FR"/>
+        </w:rPr>
+      </w:pPr>
+    </w:p>
+    <w:p>
+      <w:pPr>
+        <w:pStyle w:val="Titre3"/>
+        <w:numPr>
+          <w:ilvl w:val="0"/>
+          <w:numId w:val="0"/>
+        </w:numPr>
+        <w:rPr>
+          <w:rFonts w:cs="Times New Roman"/>
+          <w:bCs w:val="0"/>
+          <w:sz w:val="24"/>
+          <w:lang w:val="fr-FR"/>
+        </w:rPr>
+      </w:pPr>
+      <w:r>
+        <w:rPr>
+          <w:rFonts w:cs="Times New Roman"/>
+          <w:bCs w:val="0"/>
+          <w:sz w:val="24"/>
+          <w:lang w:val="fr-FR"/>
+        </w:rPr>
+        <w:t>chifoumi.cpp </w:t>
+      </w:r>
+    </w:p>
+    <w:p>
+      <w:pPr>
+        <w:pStyle w:val="Titre3"/>
+        <w:numPr>
+          <w:ilvl w:val="0"/>
+          <w:numId w:val="0"/>
+        </w:numPr>
+        <w:rPr>
+          <w:rFonts w:cs="Times New Roman"/>
+          <w:bCs w:val="0"/>
           <w:sz w:val="24"/>
           <w:lang w:val="fr-FR"/>
         </w:rPr>
@@ -14280,9 +14542,7 @@
         <w:ind w:left="720" w:hanging="720"/>
         <w:rPr>
           <w:rFonts w:cs="Times New Roman"/>
-          <w:b w:val="0"/>
           <w:bCs w:val="0"/>
-          <w:color w:val="FF0000"/>
           <w:sz w:val="24"/>
           <w:lang w:val="fr-FR"/>
         </w:rPr>
@@ -14292,9 +14552,7 @@
       <w:r>
         <w:rPr>
           <w:rFonts w:cs="Times New Roman"/>
-          <w:b w:val="0"/>
           <w:bCs w:val="0"/>
-          <w:color w:val="FF0000"/>
           <w:sz w:val="24"/>
           <w:lang w:val="fr-FR"/>
         </w:rPr>
@@ -14304,15 +14562,22 @@
       <w:r>
         <w:rPr>
           <w:rFonts w:cs="Times New Roman"/>
-          <w:b w:val="0"/>
           <w:bCs w:val="0"/>
-          <w:color w:val="FF0000"/>
           <w:sz w:val="24"/>
           <w:lang w:val="fr-FR"/>
         </w:rPr>
         <w:t>.h</w:t>
       </w:r>
       <w:proofErr w:type="spellEnd"/>
+      <w:r>
+        <w:rPr>
+          <w:rFonts w:cs="Times New Roman"/>
+          <w:bCs w:val="0"/>
+          <w:sz w:val="24"/>
+          <w:lang w:val="fr-FR"/>
+        </w:rPr>
+        <w:t> :</w:t>
+      </w:r>
     </w:p>
     <w:p>
       <w:pPr>
@@ -14324,35 +14589,11 @@
         <w:ind w:left="720" w:hanging="720"/>
         <w:rPr>
           <w:rFonts w:cs="Times New Roman"/>
-          <w:b w:val="0"/>
           <w:bCs w:val="0"/>
-          <w:color w:val="FF0000"/>
-          <w:sz w:val="24"/>
-          <w:lang w:val="fr-FR"/>
-        </w:rPr>
-      </w:pPr>
-      <w:r>
-        <w:rPr>
-          <w:rFonts w:cs="Times New Roman"/>
-          <w:b w:val="0"/>
-          <w:bCs w:val="0"/>
-          <w:color w:val="FF0000"/>
-          <w:sz w:val="24"/>
-          <w:lang w:val="fr-FR"/>
-        </w:rPr>
-        <w:t>chifoumivue.</w:t>
-      </w:r>
-      <w:r>
-        <w:rPr>
-          <w:rFonts w:cs="Times New Roman"/>
-          <w:b w:val="0"/>
-          <w:bCs w:val="0"/>
-          <w:color w:val="FF0000"/>
-          <w:sz w:val="24"/>
-          <w:lang w:val="fr-FR"/>
-        </w:rPr>
-        <w:t>cpp</w:t>
-      </w:r>
+          <w:sz w:val="24"/>
+          <w:lang w:val="fr-FR"/>
+        </w:rPr>
+      </w:pPr>
     </w:p>
     <w:p>
       <w:pPr>
@@ -14364,9 +14605,7 @@
         <w:ind w:left="720" w:hanging="720"/>
         <w:rPr>
           <w:rFonts w:cs="Times New Roman"/>
-          <w:b w:val="0"/>
           <w:bCs w:val="0"/>
-          <w:color w:val="FF0000"/>
           <w:sz w:val="24"/>
           <w:lang w:val="fr-FR"/>
         </w:rPr>
@@ -14374,13 +14613,11 @@
       <w:r>
         <w:rPr>
           <w:rFonts w:cs="Times New Roman"/>
-          <w:b w:val="0"/>
           <w:bCs w:val="0"/>
-          <w:color w:val="FF0000"/>
-          <w:sz w:val="24"/>
-          <w:lang w:val="fr-FR"/>
-        </w:rPr>
-        <w:t>main.cpp</w:t>
+          <w:sz w:val="24"/>
+          <w:lang w:val="fr-FR"/>
+        </w:rPr>
+        <w:t>chifoumivue.cpp</w:t>
       </w:r>
     </w:p>
     <w:p>
@@ -14393,39 +14630,11 @@
         <w:ind w:left="720" w:hanging="720"/>
         <w:rPr>
           <w:rFonts w:cs="Times New Roman"/>
-          <w:b w:val="0"/>
           <w:bCs w:val="0"/>
-          <w:color w:val="FF0000"/>
-          <w:sz w:val="24"/>
-          <w:lang w:val="fr-FR"/>
-        </w:rPr>
-      </w:pPr>
-      <w:proofErr w:type="spellStart"/>
-      <w:proofErr w:type="gramStart"/>
-      <w:r>
-        <w:rPr>
-          <w:rFonts w:cs="Times New Roman"/>
-          <w:b w:val="0"/>
-          <w:bCs w:val="0"/>
-          <w:color w:val="FF0000"/>
-          <w:sz w:val="24"/>
-          <w:lang w:val="fr-FR"/>
-        </w:rPr>
-        <w:t>chifoumivue</w:t>
-      </w:r>
-      <w:proofErr w:type="gramEnd"/>
-      <w:r>
-        <w:rPr>
-          <w:rFonts w:cs="Times New Roman"/>
-          <w:b w:val="0"/>
-          <w:bCs w:val="0"/>
-          <w:color w:val="FF0000"/>
-          <w:sz w:val="24"/>
-          <w:lang w:val="fr-FR"/>
-        </w:rPr>
-        <w:t>.ui</w:t>
-      </w:r>
-      <w:proofErr w:type="spellEnd"/>
+          <w:sz w:val="24"/>
+          <w:lang w:val="fr-FR"/>
+        </w:rPr>
+      </w:pPr>
     </w:p>
     <w:p>
       <w:pPr>
@@ -14438,11 +14647,19 @@
         <w:rPr>
           <w:rFonts w:cs="Times New Roman"/>
           <w:bCs w:val="0"/>
-          <w:i w:val="0"/>
-          <w:sz w:val="24"/>
-          <w:lang w:val="fr-FR"/>
-        </w:rPr>
-      </w:pPr>
+          <w:sz w:val="24"/>
+          <w:lang w:val="fr-FR"/>
+        </w:rPr>
+      </w:pPr>
+      <w:r>
+        <w:rPr>
+          <w:rFonts w:cs="Times New Roman"/>
+          <w:bCs w:val="0"/>
+          <w:sz w:val="24"/>
+          <w:lang w:val="fr-FR"/>
+        </w:rPr>
+        <w:t>main.cpp</w:t>
+      </w:r>
     </w:p>
     <w:p>
       <w:pPr>
@@ -14454,238 +14671,11 @@
         <w:ind w:left="720" w:hanging="720"/>
         <w:rPr>
           <w:rFonts w:cs="Times New Roman"/>
-          <w:b w:val="0"/>
           <w:bCs w:val="0"/>
-          <w:color w:val="00B050"/>
-          <w:sz w:val="24"/>
-          <w:lang w:val="fr-FR"/>
-        </w:rPr>
-      </w:pPr>
-      <w:r>
-        <w:rPr>
-          <w:rFonts w:cs="Times New Roman"/>
-          <w:b w:val="0"/>
-          <w:bCs w:val="0"/>
-          <w:color w:val="00B050"/>
-          <w:sz w:val="24"/>
-          <w:lang w:val="fr-FR"/>
-        </w:rPr>
-        <w:t xml:space="preserve">Expliquer pourquoi on a pas utiliser de </w:t>
-      </w:r>
-      <w:proofErr w:type="spellStart"/>
-      <w:r>
-        <w:rPr>
-          <w:rFonts w:cs="Times New Roman"/>
-          <w:b w:val="0"/>
-          <w:bCs w:val="0"/>
-          <w:color w:val="00B050"/>
-          <w:sz w:val="24"/>
-          <w:lang w:val="fr-FR"/>
-        </w:rPr>
-        <w:t>repectoire</w:t>
-      </w:r>
-      <w:proofErr w:type="spellEnd"/>
-      <w:r>
-        <w:rPr>
-          <w:rFonts w:cs="Times New Roman"/>
-          <w:b w:val="0"/>
-          <w:bCs w:val="0"/>
-          <w:color w:val="00B050"/>
-          <w:sz w:val="24"/>
-          <w:lang w:val="fr-FR"/>
-        </w:rPr>
-        <w:t xml:space="preserve"> </w:t>
-      </w:r>
-      <w:proofErr w:type="spellStart"/>
-      <w:r>
-        <w:rPr>
-          <w:rFonts w:cs="Times New Roman"/>
-          <w:b w:val="0"/>
-          <w:bCs w:val="0"/>
-          <w:color w:val="00B050"/>
-          <w:sz w:val="24"/>
-          <w:lang w:val="fr-FR"/>
-        </w:rPr>
-        <w:t>qrc</w:t>
-      </w:r>
-      <w:proofErr w:type="spellEnd"/>
-      <w:r>
-        <w:rPr>
-          <w:rFonts w:cs="Times New Roman"/>
-          <w:b w:val="0"/>
-          <w:bCs w:val="0"/>
-          <w:color w:val="00B050"/>
-          <w:sz w:val="24"/>
-          <w:lang w:val="fr-FR"/>
-        </w:rPr>
-        <w:t xml:space="preserve"> (comme indiquer dans les consigne </w:t>
-      </w:r>
-      <w:r>
-        <w:rPr>
-          <w:rFonts w:cs="Times New Roman"/>
-          <w:b w:val="0"/>
-          <w:bCs w:val="0"/>
-          <w:color w:val="00B050"/>
-          <w:sz w:val="24"/>
-          <w:lang w:val="fr-FR"/>
-        </w:rPr>
-        <w:t>Nous avons</w:t>
-      </w:r>
-      <w:r>
-        <w:rPr>
-          <w:rFonts w:cs="Times New Roman"/>
-          <w:b w:val="0"/>
-          <w:bCs w:val="0"/>
-          <w:color w:val="00B050"/>
-          <w:sz w:val="24"/>
-          <w:lang w:val="fr-FR"/>
-        </w:rPr>
-        <w:t xml:space="preserve"> </w:t>
-      </w:r>
-      <w:proofErr w:type="spellStart"/>
-      <w:r>
-        <w:rPr>
-          <w:rFonts w:cs="Times New Roman"/>
-          <w:b w:val="0"/>
-          <w:bCs w:val="0"/>
-          <w:color w:val="00B050"/>
-          <w:sz w:val="24"/>
-          <w:lang w:val="fr-FR"/>
-        </w:rPr>
-        <w:t>elaborer</w:t>
-      </w:r>
-      <w:proofErr w:type="spellEnd"/>
-      <w:r>
-        <w:rPr>
-          <w:rFonts w:cs="Times New Roman"/>
-          <w:b w:val="0"/>
-          <w:bCs w:val="0"/>
-          <w:color w:val="00B050"/>
-          <w:sz w:val="24"/>
-          <w:lang w:val="fr-FR"/>
-        </w:rPr>
-        <w:t xml:space="preserve"> l’interface graphique seule avec </w:t>
-      </w:r>
-      <w:proofErr w:type="spellStart"/>
-      <w:r>
-        <w:rPr>
-          <w:rFonts w:cs="Times New Roman"/>
-          <w:b w:val="0"/>
-          <w:bCs w:val="0"/>
-          <w:color w:val="00B050"/>
-          <w:sz w:val="24"/>
-          <w:lang w:val="fr-FR"/>
-        </w:rPr>
-        <w:t>QD</w:t>
-      </w:r>
-      <w:r>
-        <w:rPr>
-          <w:rFonts w:cs="Times New Roman"/>
-          <w:b w:val="0"/>
-          <w:bCs w:val="0"/>
-          <w:color w:val="00B050"/>
-          <w:sz w:val="24"/>
-          <w:lang w:val="fr-FR"/>
-        </w:rPr>
-        <w:t>esigner</w:t>
-      </w:r>
-      <w:proofErr w:type="spellEnd"/>
-      <w:r>
-        <w:rPr>
-          <w:rFonts w:cs="Times New Roman"/>
-          <w:b w:val="0"/>
-          <w:bCs w:val="0"/>
-          <w:color w:val="00B050"/>
-          <w:sz w:val="24"/>
-          <w:lang w:val="fr-FR"/>
-        </w:rPr>
-        <w:t xml:space="preserve">, l’ajout des </w:t>
-      </w:r>
-      <w:proofErr w:type="spellStart"/>
-      <w:r>
-        <w:rPr>
-          <w:rFonts w:cs="Times New Roman"/>
-          <w:b w:val="0"/>
-          <w:bCs w:val="0"/>
-          <w:color w:val="00B050"/>
-          <w:sz w:val="24"/>
-          <w:lang w:val="fr-FR"/>
-        </w:rPr>
-        <w:t>imaes</w:t>
-      </w:r>
-      <w:proofErr w:type="spellEnd"/>
-      <w:r>
-        <w:rPr>
-          <w:rFonts w:cs="Times New Roman"/>
-          <w:b w:val="0"/>
-          <w:bCs w:val="0"/>
-          <w:color w:val="00B050"/>
-          <w:sz w:val="24"/>
-          <w:lang w:val="fr-FR"/>
-        </w:rPr>
-        <w:t xml:space="preserve"> a été fait </w:t>
-      </w:r>
-      <w:proofErr w:type="spellStart"/>
-      <w:r>
-        <w:rPr>
-          <w:rFonts w:cs="Times New Roman"/>
-          <w:b w:val="0"/>
-          <w:bCs w:val="0"/>
-          <w:color w:val="00B050"/>
-          <w:sz w:val="24"/>
-          <w:lang w:val="fr-FR"/>
-        </w:rPr>
-        <w:t>directment</w:t>
-      </w:r>
-      <w:proofErr w:type="spellEnd"/>
-      <w:r>
-        <w:rPr>
-          <w:rFonts w:cs="Times New Roman"/>
-          <w:b w:val="0"/>
-          <w:bCs w:val="0"/>
-          <w:color w:val="00B050"/>
-          <w:sz w:val="24"/>
-          <w:lang w:val="fr-FR"/>
-        </w:rPr>
-        <w:t xml:space="preserve"> sur </w:t>
-      </w:r>
-      <w:proofErr w:type="spellStart"/>
-      <w:proofErr w:type="gramStart"/>
-      <w:r>
-        <w:rPr>
-          <w:rFonts w:cs="Times New Roman"/>
-          <w:b w:val="0"/>
-          <w:bCs w:val="0"/>
-          <w:color w:val="00B050"/>
-          <w:sz w:val="24"/>
-          <w:lang w:val="fr-FR"/>
-        </w:rPr>
-        <w:t>QDesigner</w:t>
-      </w:r>
-      <w:proofErr w:type="spellEnd"/>
-      <w:r>
-        <w:rPr>
-          <w:rFonts w:cs="Times New Roman"/>
-          <w:b w:val="0"/>
-          <w:bCs w:val="0"/>
-          <w:color w:val="00B050"/>
-          <w:sz w:val="24"/>
-          <w:lang w:val="fr-FR"/>
-        </w:rPr>
-        <w:t xml:space="preserve"> </w:t>
-      </w:r>
-      <w:r>
-        <w:rPr>
-          <w:rFonts w:cs="Times New Roman"/>
-          <w:b w:val="0"/>
-          <w:bCs w:val="0"/>
-          <w:color w:val="00B050"/>
-          <w:sz w:val="24"/>
-          <w:lang w:val="fr-FR"/>
-        </w:rPr>
-        <w:t>)</w:t>
-      </w:r>
-      <w:proofErr w:type="gramEnd"/>
+          <w:sz w:val="24"/>
+          <w:lang w:val="fr-FR"/>
+        </w:rPr>
+      </w:pPr>
     </w:p>
     <w:p>
       <w:pPr>
@@ -14697,13 +14687,33 @@
         <w:ind w:left="720" w:hanging="720"/>
         <w:rPr>
           <w:rFonts w:cs="Times New Roman"/>
-          <w:b w:val="0"/>
           <w:bCs w:val="0"/>
-          <w:i w:val="0"/>
-          <w:sz w:val="24"/>
-          <w:lang w:val="fr-FR"/>
-        </w:rPr>
-      </w:pPr>
+          <w:sz w:val="24"/>
+          <w:lang w:val="fr-FR"/>
+        </w:rPr>
+      </w:pPr>
+      <w:proofErr w:type="spellStart"/>
+      <w:proofErr w:type="gramStart"/>
+      <w:r>
+        <w:rPr>
+          <w:rFonts w:cs="Times New Roman"/>
+          <w:bCs w:val="0"/>
+          <w:sz w:val="24"/>
+          <w:lang w:val="fr-FR"/>
+        </w:rPr>
+        <w:t>chifoumivue</w:t>
+      </w:r>
+      <w:proofErr w:type="gramEnd"/>
+      <w:r>
+        <w:rPr>
+          <w:rFonts w:cs="Times New Roman"/>
+          <w:bCs w:val="0"/>
+          <w:sz w:val="24"/>
+          <w:lang w:val="fr-FR"/>
+        </w:rPr>
+        <w:t>.ui</w:t>
+      </w:r>
+      <w:proofErr w:type="spellEnd"/>
     </w:p>
     <w:p>
       <w:pPr>
@@ -14715,6 +14725,94 @@
         <w:ind w:left="720" w:hanging="720"/>
         <w:rPr>
           <w:rFonts w:cs="Times New Roman"/>
+          <w:bCs w:val="0"/>
+          <w:sz w:val="24"/>
+          <w:lang w:val="fr-FR"/>
+        </w:rPr>
+      </w:pPr>
+    </w:p>
+    <w:p>
+      <w:pPr>
+        <w:pStyle w:val="Titre3"/>
+        <w:numPr>
+          <w:ilvl w:val="0"/>
+          <w:numId w:val="0"/>
+        </w:numPr>
+        <w:rPr>
+          <w:rFonts w:cs="Times New Roman"/>
+          <w:bCs w:val="0"/>
+          <w:sz w:val="24"/>
+          <w:lang w:val="fr-FR"/>
+        </w:rPr>
+      </w:pPr>
+      <w:proofErr w:type="spellStart"/>
+      <w:proofErr w:type="gramStart"/>
+      <w:r>
+        <w:rPr>
+          <w:rFonts w:cs="Times New Roman"/>
+          <w:bCs w:val="0"/>
+          <w:sz w:val="24"/>
+          <w:lang w:val="fr-FR"/>
+        </w:rPr>
+        <w:t>repectoire</w:t>
+      </w:r>
+      <w:proofErr w:type="spellEnd"/>
+      <w:proofErr w:type="gramEnd"/>
+      <w:r>
+        <w:rPr>
+          <w:rFonts w:cs="Times New Roman"/>
+          <w:bCs w:val="0"/>
+          <w:sz w:val="24"/>
+          <w:lang w:val="fr-FR"/>
+        </w:rPr>
+        <w:t xml:space="preserve"> Ressources</w:t>
+      </w:r>
+    </w:p>
+    <w:p>
+      <w:pPr>
+        <w:pStyle w:val="Titre3"/>
+        <w:numPr>
+          <w:ilvl w:val="0"/>
+          <w:numId w:val="0"/>
+        </w:numPr>
+        <w:ind w:left="720" w:hanging="720"/>
+        <w:rPr>
+          <w:rFonts w:cs="Times New Roman"/>
+          <w:bCs w:val="0"/>
+          <w:i w:val="0"/>
+          <w:sz w:val="24"/>
+          <w:lang w:val="fr-FR"/>
+        </w:rPr>
+      </w:pPr>
+    </w:p>
+    <w:p>
+      <w:pPr>
+        <w:pStyle w:val="Titre3"/>
+        <w:numPr>
+          <w:ilvl w:val="0"/>
+          <w:numId w:val="0"/>
+        </w:numPr>
+        <w:ind w:left="720" w:hanging="720"/>
+        <w:rPr>
+          <w:rFonts w:cs="Times New Roman"/>
+          <w:b w:val="0"/>
+          <w:bCs w:val="0"/>
+          <w:i w:val="0"/>
+          <w:sz w:val="24"/>
+          <w:lang w:val="fr-FR"/>
+        </w:rPr>
+      </w:pPr>
+    </w:p>
+    <w:p>
+      <w:pPr>
+        <w:pStyle w:val="Titre3"/>
+        <w:numPr>
+          <w:ilvl w:val="0"/>
+          <w:numId w:val="0"/>
+        </w:numPr>
+        <w:ind w:left="720" w:hanging="720"/>
+        <w:rPr>
+          <w:rFonts w:cs="Times New Roman"/>
           <w:b w:val="0"/>
           <w:bCs w:val="0"/>
           <w:i w:val="0"/>
@@ -15017,7 +15115,18 @@
           <w:sz w:val="24"/>
           <w:lang w:val="fr-FR"/>
         </w:rPr>
-        <w:t>DemanderNouvellePartie</w:t>
+        <w:t>DemanderNew</w:t>
+      </w:r>
+      <w:r>
+        <w:rPr>
+          <w:rFonts w:cs="Times New Roman"/>
+          <w:b w:val="0"/>
+          <w:bCs w:val="0"/>
+          <w:color w:val="FF0000"/>
+          <w:sz w:val="24"/>
+          <w:lang w:val="fr-FR"/>
+        </w:rPr>
+        <w:t>Partie</w:t>
       </w:r>
       <w:proofErr w:type="spellEnd"/>
     </w:p>
@@ -15087,7 +15196,18 @@
           <w:sz w:val="24"/>
           <w:lang w:val="fr-FR"/>
         </w:rPr>
-        <w:t>Jouer (</w:t>
+        <w:t>Choix figure</w:t>
+      </w:r>
+      <w:r>
+        <w:rPr>
+          <w:rFonts w:cs="Times New Roman"/>
+          <w:b w:val="0"/>
+          <w:bCs w:val="0"/>
+          <w:color w:val="FF0000"/>
+          <w:sz w:val="24"/>
+          <w:lang w:val="fr-FR"/>
+        </w:rPr>
+        <w:t xml:space="preserve"> (</w:t>
       </w:r>
       <w:r>
         <w:rPr>
@@ -15223,72 +15343,6 @@
           <w:ilvl w:val="0"/>
           <w:numId w:val="0"/>
         </w:numPr>
-        <w:ind w:left="720" w:hanging="720"/>
-        <w:rPr>
-          <w:rFonts w:cs="Times New Roman"/>
-          <w:b w:val="0"/>
-          <w:bCs w:val="0"/>
-          <w:color w:val="FF0000"/>
-          <w:sz w:val="24"/>
-          <w:lang w:val="fr-FR"/>
-        </w:rPr>
-      </w:pPr>
-      <w:r>
-        <w:rPr>
-          <w:rFonts w:cs="Times New Roman"/>
-          <w:b w:val="0"/>
-          <w:bCs w:val="0"/>
-          <w:color w:val="FF0000"/>
-          <w:sz w:val="24"/>
-          <w:lang w:val="fr-FR"/>
-        </w:rPr>
-        <w:t xml:space="preserve">Je n’oublie aussi de </w:t>
-      </w:r>
-      <w:r>
-        <w:rPr>
-          <w:rFonts w:cs="Times New Roman"/>
-          <w:b w:val="0"/>
-          <w:bCs w:val="0"/>
-          <w:color w:val="FF0000"/>
-          <w:sz w:val="24"/>
-          <w:lang w:val="fr-FR"/>
-        </w:rPr>
-        <w:t xml:space="preserve">mettre à jour le label en </w:t>
-      </w:r>
-      <w:proofErr w:type="spellStart"/>
-      <w:r>
-        <w:rPr>
-          <w:rFonts w:cs="Times New Roman"/>
-          <w:b w:val="0"/>
-          <w:bCs w:val="0"/>
-          <w:color w:val="FF0000"/>
-          <w:sz w:val="24"/>
-          <w:lang w:val="fr-FR"/>
-        </w:rPr>
-        <w:t>numero</w:t>
-      </w:r>
-      <w:proofErr w:type="spellEnd"/>
-      <w:r>
-        <w:rPr>
-          <w:rFonts w:cs="Times New Roman"/>
-          <w:b w:val="0"/>
-          <w:bCs w:val="0"/>
-          <w:color w:val="FF0000"/>
-          <w:sz w:val="24"/>
-          <w:lang w:val="fr-FR"/>
-        </w:rPr>
-        <w:t xml:space="preserve"> selon le sujet d’exam </w:t>
-      </w:r>
-      <w:bookmarkStart w:id="4" w:name="_GoBack"/>
-      <w:bookmarkEnd w:id="4"/>
-    </w:p>
-    <w:p>
-      <w:pPr>
-        <w:pStyle w:val="Titre3"/>
-        <w:numPr>
-          <w:ilvl w:val="0"/>
-          <w:numId w:val="0"/>
-        </w:numPr>
         <w:rPr>
           <w:rFonts w:cs="Times New Roman"/>
           <w:b w:val="0"/>
@@ -15505,15 +15559,7 @@
           <w:sz w:val="24"/>
           <w:lang w:val="fr-FR"/>
         </w:rPr>
-        <w:t>Comportement</w:t>
-      </w:r>
-      <w:r>
-        <w:rPr>
-          <w:rFonts w:cs="Times New Roman"/>
-          <w:sz w:val="24"/>
-          <w:lang w:val="fr-FR"/>
-        </w:rPr>
-        <w:t xml:space="preserve"> fonctionnel du programme</w:t>
+        <w:t>Comportement fonctionnel du programme</w:t>
       </w:r>
       <w:r>
         <w:rPr>
@@ -15686,7 +15732,7 @@
           <w:sz w:val="24"/>
           <w:lang w:val="fr-FR"/>
         </w:rPr>
-        <w:t xml:space="preserve"> </w:t>
+        <w:t>Explication de l’</w:t>
       </w:r>
       <w:r>
         <w:rPr>
@@ -15696,7 +15742,77 @@
           <w:sz w:val="24"/>
           <w:lang w:val="fr-FR"/>
         </w:rPr>
-        <w:t xml:space="preserve">Capture </w:t>
+        <w:t>inactivité</w:t>
+      </w:r>
+      <w:r>
+        <w:rPr>
+          <w:rFonts w:cs="Times New Roman"/>
+          <w:i/>
+          <w:color w:val="FF0000"/>
+          <w:sz w:val="24"/>
+          <w:lang w:val="fr-FR"/>
+        </w:rPr>
+        <w:t xml:space="preserve"> </w:t>
+      </w:r>
+      <w:r>
+        <w:rPr>
+          <w:rFonts w:cs="Times New Roman"/>
+          <w:i/>
+          <w:color w:val="FF0000"/>
+          <w:sz w:val="24"/>
+          <w:lang w:val="fr-FR"/>
+        </w:rPr>
+        <w:t>des boutons</w:t>
+      </w:r>
+      <w:r>
+        <w:rPr>
+          <w:rFonts w:cs="Times New Roman"/>
+          <w:i/>
+          <w:color w:val="FF0000"/>
+          <w:sz w:val="24"/>
+          <w:lang w:val="fr-FR"/>
+        </w:rPr>
+        <w:t xml:space="preserve"> avant le </w:t>
+      </w:r>
+      <w:r>
+        <w:rPr>
+          <w:rFonts w:cs="Times New Roman"/>
+          <w:i/>
+          <w:color w:val="FF0000"/>
+          <w:sz w:val="24"/>
+          <w:lang w:val="fr-FR"/>
+        </w:rPr>
+        <w:t>déclenchement</w:t>
+      </w:r>
+      <w:r>
+        <w:rPr>
+          <w:rFonts w:cs="Times New Roman"/>
+          <w:i/>
+          <w:color w:val="FF0000"/>
+          <w:sz w:val="24"/>
+          <w:lang w:val="fr-FR"/>
+        </w:rPr>
+        <w:t xml:space="preserve"> du slot </w:t>
+      </w:r>
+      <w:r>
+        <w:rPr>
+          <w:rFonts w:cs="Times New Roman"/>
+          <w:i/>
+          <w:color w:val="FF0000"/>
+          <w:sz w:val="24"/>
+          <w:lang w:val="fr-FR"/>
+        </w:rPr>
+        <w:t>nouvelle</w:t>
+      </w:r>
+      <w:r>
+        <w:rPr>
+          <w:rFonts w:cs="Times New Roman"/>
+          <w:i/>
+          <w:color w:val="FF0000"/>
+          <w:sz w:val="24"/>
+          <w:lang w:val="fr-FR"/>
+        </w:rPr>
+        <w:t xml:space="preserve"> partie </w:t>
       </w:r>
     </w:p>
     <w:p>
@@ -15722,95 +15838,7 @@
           <w:sz w:val="24"/>
           <w:lang w:val="fr-FR"/>
         </w:rPr>
-        <w:t>Explication de l’</w:t>
-      </w:r>
-      <w:proofErr w:type="spellStart"/>
-      <w:r>
-        <w:rPr>
-          <w:rFonts w:cs="Times New Roman"/>
-          <w:i/>
-          <w:color w:val="FF0000"/>
-          <w:sz w:val="24"/>
-          <w:lang w:val="fr-FR"/>
-        </w:rPr>
-        <w:t>incativité</w:t>
-      </w:r>
-      <w:proofErr w:type="spellEnd"/>
-      <w:r>
-        <w:rPr>
-          <w:rFonts w:cs="Times New Roman"/>
-          <w:i/>
-          <w:color w:val="FF0000"/>
-          <w:sz w:val="24"/>
-          <w:lang w:val="fr-FR"/>
-        </w:rPr>
-        <w:t xml:space="preserve"> </w:t>
-      </w:r>
-      <w:proofErr w:type="gramStart"/>
-      <w:r>
-        <w:rPr>
-          <w:rFonts w:cs="Times New Roman"/>
-          <w:i/>
-          <w:color w:val="FF0000"/>
-          <w:sz w:val="24"/>
-          <w:lang w:val="fr-FR"/>
-        </w:rPr>
-        <w:t>des bouton</w:t>
-      </w:r>
-      <w:proofErr w:type="gramEnd"/>
-      <w:r>
-        <w:rPr>
-          <w:rFonts w:cs="Times New Roman"/>
-          <w:i/>
-          <w:color w:val="FF0000"/>
-          <w:sz w:val="24"/>
-          <w:lang w:val="fr-FR"/>
-        </w:rPr>
-        <w:t xml:space="preserve"> avant le </w:t>
-      </w:r>
-      <w:proofErr w:type="spellStart"/>
-      <w:r>
-        <w:rPr>
-          <w:rFonts w:cs="Times New Roman"/>
-          <w:i/>
-          <w:color w:val="FF0000"/>
-          <w:sz w:val="24"/>
-          <w:lang w:val="fr-FR"/>
-        </w:rPr>
-        <w:t>declenchement</w:t>
-      </w:r>
-      <w:proofErr w:type="spellEnd"/>
-      <w:r>
-        <w:rPr>
-          <w:rFonts w:cs="Times New Roman"/>
-          <w:i/>
-          <w:color w:val="FF0000"/>
-          <w:sz w:val="24"/>
-          <w:lang w:val="fr-FR"/>
-        </w:rPr>
-        <w:t xml:space="preserve"> du slot </w:t>
-      </w:r>
-      <w:proofErr w:type="spellStart"/>
-      <w:r>
-        <w:rPr>
-          <w:rFonts w:cs="Times New Roman"/>
-          <w:i/>
-          <w:color w:val="FF0000"/>
-          <w:sz w:val="24"/>
-          <w:lang w:val="fr-FR"/>
-        </w:rPr>
-        <w:t>nouvele</w:t>
-      </w:r>
-      <w:proofErr w:type="spellEnd"/>
-      <w:r>
-        <w:rPr>
-          <w:rFonts w:cs="Times New Roman"/>
-          <w:i/>
-          <w:color w:val="FF0000"/>
-          <w:sz w:val="24"/>
-          <w:lang w:val="fr-FR"/>
-        </w:rPr>
-        <w:t xml:space="preserve"> partie </w:t>
+        <w:t>-----</w:t>
       </w:r>
     </w:p>
     <w:p>
@@ -15823,10 +15851,62 @@
         <w:rPr>
           <w:rFonts w:cs="Times New Roman"/>
           <w:i/>
-          <w:sz w:val="24"/>
-          <w:lang w:val="fr-FR"/>
-        </w:rPr>
-      </w:pPr>
+          <w:color w:val="FF0000"/>
+          <w:sz w:val="24"/>
+          <w:lang w:val="fr-FR"/>
+        </w:rPr>
+      </w:pPr>
+      <w:r>
+        <w:rPr>
+          <w:rFonts w:cs="Times New Roman"/>
+          <w:i/>
+          <w:noProof/>
+          <w:color w:val="FF0000"/>
+          <w:sz w:val="24"/>
+          <w:lang w:val="fr-FR" w:eastAsia="fr-FR"/>
+        </w:rPr>
+        <w:drawing>
+          <wp:inline distT="0" distB="0" distL="0" distR="0" wp14:anchorId="56C107A6" wp14:editId="464F5793">
+            <wp:extent cx="3705742" cy="4363059"/>
+            <wp:effectExtent l="0" t="0" r="9525" b="0"/>
+            <wp:docPr id="9" name="Image 9"/>
+            <wp:cNvGraphicFramePr>
+              <a:graphicFrameLocks xmlns:a="http://schemas.openxmlformats.org/drawingml/2006/main" noChangeAspect="1"/>
+            </wp:cNvGraphicFramePr>
+            <a:graphic xmlns:a="http://schemas.openxmlformats.org/drawingml/2006/main">
+              <a:graphicData uri="http://schemas.openxmlformats.org/drawingml/2006/picture">
+                <pic:pic xmlns:pic="http://schemas.openxmlformats.org/drawingml/2006/picture">
+                  <pic:nvPicPr>
+                    <pic:cNvPr id="9" name="etatInitial.PNG"/>
+                    <pic:cNvPicPr/>
+                  </pic:nvPicPr>
+                  <pic:blipFill>
+                    <a:blip r:embed="rId18">
+                      <a:extLst>
+                        <a:ext uri="{28A0092B-C50C-407E-A947-70E740481C1C}">
+                          <a14:useLocalDpi xmlns:a14="http://schemas.microsoft.com/office/drawing/2010/main" val="0"/>
+                        </a:ext>
+                      </a:extLst>
+                    </a:blip>
+                    <a:stretch>
+                      <a:fillRect/>
+                    </a:stretch>
+                  </pic:blipFill>
+                  <pic:spPr>
+                    <a:xfrm>
+                      <a:off x="0" y="0"/>
+                      <a:ext cx="3705742" cy="4363059"/>
+                    </a:xfrm>
+                    <a:prstGeom prst="rect">
+                      <a:avLst/>
+                    </a:prstGeom>
+                  </pic:spPr>
+                </pic:pic>
+              </a:graphicData>
+            </a:graphic>
+          </wp:inline>
+        </w:drawing>
+      </w:r>
     </w:p>
     <w:p>
       <w:pPr>
@@ -15849,7 +15929,7 @@
           <w:sz w:val="24"/>
           <w:lang w:val="fr-FR"/>
         </w:rPr>
-        <w:t xml:space="preserve">--Etat </w:t>
+        <w:tab/>
       </w:r>
       <w:r>
         <w:rPr>
@@ -15858,7 +15938,7 @@
           <w:sz w:val="24"/>
           <w:lang w:val="fr-FR"/>
         </w:rPr>
-        <w:t>des éléments graphiques</w:t>
+        <w:tab/>
       </w:r>
       <w:r>
         <w:rPr>
@@ -15867,7 +15947,8 @@
           <w:sz w:val="24"/>
           <w:lang w:val="fr-FR"/>
         </w:rPr>
-        <w:t xml:space="preserve"> </w:t>
+        <w:tab/>
+        <w:t xml:space="preserve">                </w:t>
       </w:r>
       <w:r>
         <w:rPr>
@@ -15876,61 +15957,7 @@
           <w:sz w:val="24"/>
           <w:lang w:val="fr-FR"/>
         </w:rPr>
-        <w:t>lorsque le jeu d’</w:t>
-      </w:r>
-      <w:r>
-        <w:rPr>
-          <w:rFonts w:cs="Times New Roman"/>
-          <w:i/>
-          <w:sz w:val="24"/>
-          <w:lang w:val="fr-FR"/>
-        </w:rPr>
-        <w:t>état</w:t>
-      </w:r>
-      <w:r>
-        <w:rPr>
-          <w:rFonts w:cs="Times New Roman"/>
-          <w:i/>
-          <w:sz w:val="24"/>
-          <w:lang w:val="fr-FR"/>
-        </w:rPr>
-        <w:t xml:space="preserve"> du programme est dans l’</w:t>
-      </w:r>
-      <w:r>
-        <w:rPr>
-          <w:rFonts w:cs="Times New Roman"/>
-          <w:i/>
-          <w:sz w:val="24"/>
-          <w:lang w:val="fr-FR"/>
-        </w:rPr>
-        <w:t>état</w:t>
-      </w:r>
-      <w:r>
-        <w:rPr>
-          <w:rFonts w:cs="Times New Roman"/>
-          <w:i/>
-          <w:sz w:val="24"/>
-          <w:lang w:val="fr-FR"/>
-        </w:rPr>
-        <w:t xml:space="preserve"> « </w:t>
-      </w:r>
-      <w:r>
-        <w:rPr>
-          <w:rFonts w:cs="Times New Roman"/>
-          <w:i/>
-          <w:sz w:val="24"/>
-          <w:lang w:val="fr-FR"/>
-        </w:rPr>
-        <w:t>Partie en Cours</w:t>
-      </w:r>
-      <w:r>
-        <w:rPr>
-          <w:rFonts w:cs="Times New Roman"/>
-          <w:i/>
-          <w:sz w:val="24"/>
-          <w:lang w:val="fr-FR"/>
-        </w:rPr>
-        <w:t> »</w:t>
+        <w:t xml:space="preserve">Figure 1 : </w:t>
       </w:r>
     </w:p>
     <w:p>
@@ -15943,10 +15970,91 @@
         <w:rPr>
           <w:rFonts w:cs="Times New Roman"/>
           <w:i/>
-          <w:sz w:val="24"/>
-          <w:lang w:val="fr-FR"/>
-        </w:rPr>
-      </w:pPr>
+          <w:color w:val="FF0000"/>
+          <w:sz w:val="24"/>
+          <w:lang w:val="fr-FR"/>
+        </w:rPr>
+      </w:pPr>
+      <w:r>
+        <w:rPr>
+          <w:rFonts w:cs="Times New Roman"/>
+          <w:i/>
+          <w:color w:val="FF0000"/>
+          <w:sz w:val="24"/>
+          <w:lang w:val="fr-FR"/>
+        </w:rPr>
+        <w:t>Explication</w:t>
+      </w:r>
+      <w:r>
+        <w:rPr>
+          <w:rFonts w:cs="Times New Roman"/>
+          <w:i/>
+          <w:color w:val="FF0000"/>
+          <w:sz w:val="24"/>
+          <w:lang w:val="fr-FR"/>
+        </w:rPr>
+        <w:t xml:space="preserve"> de l’activité </w:t>
+      </w:r>
+      <w:r>
+        <w:rPr>
+          <w:rFonts w:cs="Times New Roman"/>
+          <w:i/>
+          <w:color w:val="FF0000"/>
+          <w:sz w:val="24"/>
+          <w:lang w:val="fr-FR"/>
+        </w:rPr>
+        <w:t>des boutons</w:t>
+      </w:r>
+      <w:r>
+        <w:rPr>
+          <w:rFonts w:cs="Times New Roman"/>
+          <w:i/>
+          <w:color w:val="FF0000"/>
+          <w:sz w:val="24"/>
+          <w:lang w:val="fr-FR"/>
+        </w:rPr>
+        <w:t xml:space="preserve"> </w:t>
+      </w:r>
+      <w:r>
+        <w:rPr>
+          <w:rFonts w:cs="Times New Roman"/>
+          <w:i/>
+          <w:color w:val="FF0000"/>
+          <w:sz w:val="24"/>
+          <w:lang w:val="fr-FR"/>
+        </w:rPr>
+        <w:t>après</w:t>
+      </w:r>
+      <w:r>
+        <w:rPr>
+          <w:rFonts w:cs="Times New Roman"/>
+          <w:i/>
+          <w:color w:val="FF0000"/>
+          <w:sz w:val="24"/>
+          <w:lang w:val="fr-FR"/>
+        </w:rPr>
+        <w:t xml:space="preserve"> le </w:t>
+      </w:r>
+      <w:r>
+        <w:rPr>
+          <w:rFonts w:cs="Times New Roman"/>
+          <w:i/>
+          <w:color w:val="FF0000"/>
+          <w:sz w:val="24"/>
+          <w:lang w:val="fr-FR"/>
+        </w:rPr>
+        <w:t>déclenchement</w:t>
+      </w:r>
+      <w:r>
+        <w:rPr>
+          <w:rFonts w:cs="Times New Roman"/>
+          <w:i/>
+          <w:color w:val="FF0000"/>
+          <w:sz w:val="24"/>
+          <w:lang w:val="fr-FR"/>
+        </w:rPr>
+        <w:t xml:space="preserve"> du slot nouvelle partie </w:t>
+      </w:r>
     </w:p>
     <w:p>
       <w:pPr>
@@ -15963,16 +16071,6 @@
           <w:lang w:val="fr-FR"/>
         </w:rPr>
       </w:pPr>
-      <w:r>
-        <w:rPr>
-          <w:rFonts w:cs="Times New Roman"/>
-          <w:i/>
-          <w:color w:val="FF0000"/>
-          <w:sz w:val="24"/>
-          <w:lang w:val="fr-FR"/>
-        </w:rPr>
-        <w:t xml:space="preserve">Capture </w:t>
-      </w:r>
     </w:p>
     <w:p>
       <w:pPr>
@@ -15984,76 +16082,59 @@
         <w:rPr>
           <w:rFonts w:cs="Times New Roman"/>
           <w:i/>
-          <w:color w:val="FF0000"/>
-          <w:sz w:val="24"/>
-          <w:lang w:val="fr-FR"/>
-        </w:rPr>
-      </w:pPr>
-      <w:proofErr w:type="spellStart"/>
+          <w:sz w:val="24"/>
+          <w:lang w:val="fr-FR"/>
+        </w:rPr>
+      </w:pPr>
       <w:r>
         <w:rPr>
           <w:rFonts w:cs="Times New Roman"/>
           <w:i/>
-          <w:color w:val="FF0000"/>
-          <w:sz w:val="24"/>
-          <w:lang w:val="fr-FR"/>
-        </w:rPr>
-        <w:t>Explicaiton</w:t>
-      </w:r>
-      <w:proofErr w:type="spellEnd"/>
-      <w:r>
-        <w:rPr>
-          <w:rFonts w:cs="Times New Roman"/>
-          <w:i/>
-          <w:color w:val="FF0000"/>
-          <w:sz w:val="24"/>
-          <w:lang w:val="fr-FR"/>
-        </w:rPr>
-        <w:t xml:space="preserve"> de l’activité des bouton </w:t>
-      </w:r>
-      <w:proofErr w:type="spellStart"/>
-      <w:r>
-        <w:rPr>
-          <w:rFonts w:cs="Times New Roman"/>
-          <w:i/>
-          <w:color w:val="FF0000"/>
-          <w:sz w:val="24"/>
-          <w:lang w:val="fr-FR"/>
-        </w:rPr>
-        <w:t>apres</w:t>
-      </w:r>
-      <w:proofErr w:type="spellEnd"/>
-      <w:r>
-        <w:rPr>
-          <w:rFonts w:cs="Times New Roman"/>
-          <w:i/>
-          <w:color w:val="FF0000"/>
-          <w:sz w:val="24"/>
-          <w:lang w:val="fr-FR"/>
-        </w:rPr>
-        <w:t xml:space="preserve"> le </w:t>
-      </w:r>
-      <w:proofErr w:type="spellStart"/>
-      <w:r>
-        <w:rPr>
-          <w:rFonts w:cs="Times New Roman"/>
-          <w:i/>
-          <w:color w:val="FF0000"/>
-          <w:sz w:val="24"/>
-          <w:lang w:val="fr-FR"/>
-        </w:rPr>
-        <w:t>declenchement</w:t>
-      </w:r>
-      <w:proofErr w:type="spellEnd"/>
-      <w:r>
-        <w:rPr>
-          <w:rFonts w:cs="Times New Roman"/>
-          <w:i/>
-          <w:color w:val="FF0000"/>
-          <w:sz w:val="24"/>
-          <w:lang w:val="fr-FR"/>
-        </w:rPr>
-        <w:t xml:space="preserve"> du slot nouvelle partie </w:t>
+          <w:noProof/>
+          <w:sz w:val="24"/>
+          <w:lang w:val="fr-FR" w:eastAsia="fr-FR"/>
+        </w:rPr>
+        <w:drawing>
+          <wp:inline distT="0" distB="0" distL="0" distR="0" wp14:anchorId="505E8C63" wp14:editId="2656763C">
+            <wp:extent cx="3658111" cy="4315427"/>
+            <wp:effectExtent l="0" t="0" r="0" b="0"/>
+            <wp:docPr id="10" name="Image 10"/>
+            <wp:cNvGraphicFramePr>
+              <a:graphicFrameLocks xmlns:a="http://schemas.openxmlformats.org/drawingml/2006/main" noChangeAspect="1"/>
+            </wp:cNvGraphicFramePr>
+            <a:graphic xmlns:a="http://schemas.openxmlformats.org/drawingml/2006/main">
+              <a:graphicData uri="http://schemas.openxmlformats.org/drawingml/2006/picture">
+                <pic:pic xmlns:pic="http://schemas.openxmlformats.org/drawingml/2006/picture">
+                  <pic:nvPicPr>
+                    <pic:cNvPr id="10" name="Etat initial 2.PNG"/>
+                    <pic:cNvPicPr/>
+                  </pic:nvPicPr>
+                  <pic:blipFill>
+                    <a:blip r:embed="rId19">
+                      <a:extLst>
+                        <a:ext uri="{28A0092B-C50C-407E-A947-70E740481C1C}">
+                          <a14:useLocalDpi xmlns:a14="http://schemas.microsoft.com/office/drawing/2010/main" val="0"/>
+                        </a:ext>
+                      </a:extLst>
+                    </a:blip>
+                    <a:stretch>
+                      <a:fillRect/>
+                    </a:stretch>
+                  </pic:blipFill>
+                  <pic:spPr>
+                    <a:xfrm>
+                      <a:off x="0" y="0"/>
+                      <a:ext cx="3658111" cy="4315427"/>
+                    </a:xfrm>
+                    <a:prstGeom prst="rect">
+                      <a:avLst/>
+                    </a:prstGeom>
+                  </pic:spPr>
+                </pic:pic>
+              </a:graphicData>
+            </a:graphic>
+          </wp:inline>
+        </w:drawing>
       </w:r>
     </w:p>
     <w:p>
@@ -16070,6 +16151,70 @@
           <w:lang w:val="fr-FR"/>
         </w:rPr>
       </w:pPr>
+      <w:r>
+        <w:rPr>
+          <w:rFonts w:cs="Times New Roman"/>
+          <w:i/>
+          <w:sz w:val="24"/>
+          <w:lang w:val="fr-FR"/>
+        </w:rPr>
+        <w:tab/>
+      </w:r>
+      <w:r>
+        <w:rPr>
+          <w:rFonts w:cs="Times New Roman"/>
+          <w:i/>
+          <w:sz w:val="24"/>
+          <w:lang w:val="fr-FR"/>
+        </w:rPr>
+        <w:tab/>
+      </w:r>
+      <w:r>
+        <w:rPr>
+          <w:rFonts w:cs="Times New Roman"/>
+          <w:i/>
+          <w:sz w:val="24"/>
+          <w:lang w:val="fr-FR"/>
+        </w:rPr>
+        <w:tab/>
+      </w:r>
+      <w:r>
+        <w:rPr>
+          <w:rFonts w:cs="Times New Roman"/>
+          <w:i/>
+          <w:sz w:val="24"/>
+          <w:lang w:val="fr-FR"/>
+        </w:rPr>
+        <w:tab/>
+        <w:t xml:space="preserve">      </w:t>
+      </w:r>
+      <w:r>
+        <w:rPr>
+          <w:rFonts w:cs="Times New Roman"/>
+          <w:i/>
+          <w:sz w:val="24"/>
+          <w:lang w:val="fr-FR"/>
+        </w:rPr>
+        <w:t xml:space="preserve">Figure </w:t>
+      </w:r>
+      <w:r>
+        <w:rPr>
+          <w:rFonts w:cs="Times New Roman"/>
+          <w:i/>
+          <w:sz w:val="24"/>
+          <w:lang w:val="fr-FR"/>
+        </w:rPr>
+        <w:t>2</w:t>
+      </w:r>
+      <w:r>
+        <w:rPr>
+          <w:rFonts w:cs="Times New Roman"/>
+          <w:i/>
+          <w:sz w:val="24"/>
+          <w:lang w:val="fr-FR"/>
+        </w:rPr>
+        <w:t xml:space="preserve"> : </w:t>
+      </w:r>
     </w:p>
     <w:p>
       <w:pPr>
@@ -16080,66 +16225,11 @@
         <w:ind w:left="0" w:firstLine="0"/>
         <w:rPr>
           <w:rFonts w:cs="Times New Roman"/>
-          <w:sz w:val="24"/>
-          <w:lang w:val="fr-FR"/>
-        </w:rPr>
-      </w:pPr>
-      <w:r>
-        <w:rPr>
-          <w:rFonts w:cs="Times New Roman"/>
-          <w:sz w:val="24"/>
-          <w:lang w:val="fr-FR"/>
-        </w:rPr>
-        <w:t>Comportement</w:t>
-      </w:r>
-      <w:r>
-        <w:rPr>
-          <w:rFonts w:cs="Times New Roman"/>
-          <w:sz w:val="24"/>
-          <w:lang w:val="fr-FR"/>
-        </w:rPr>
-        <w:t xml:space="preserve"> de l’interface </w:t>
-      </w:r>
-      <w:r>
-        <w:rPr>
-          <w:rFonts w:cs="Times New Roman"/>
-          <w:sz w:val="24"/>
-          <w:lang w:val="fr-FR"/>
-        </w:rPr>
-        <w:t>(</w:t>
-      </w:r>
-      <w:r>
-        <w:rPr>
-          <w:rFonts w:cs="Times New Roman"/>
-          <w:sz w:val="24"/>
-          <w:lang w:val="fr-FR"/>
-        </w:rPr>
-        <w:t>non lié aux aspects fonctionnels du programme</w:t>
-      </w:r>
-      <w:r>
-        <w:rPr>
-          <w:rFonts w:cs="Times New Roman"/>
-          <w:sz w:val="24"/>
-          <w:lang w:val="fr-FR"/>
-        </w:rPr>
-        <w:t>)</w:t>
-      </w:r>
-      <w:r>
-        <w:rPr>
-          <w:rFonts w:cs="Times New Roman"/>
-          <w:sz w:val="24"/>
-          <w:lang w:val="fr-FR"/>
-        </w:rPr>
-        <w:t xml:space="preserve"> </w:t>
-      </w:r>
-      <w:r>
-        <w:rPr>
-          <w:rFonts w:cs="Times New Roman"/>
-          <w:sz w:val="24"/>
-          <w:lang w:val="fr-FR"/>
-        </w:rPr>
-        <w:t>lors de la réalisation des tests</w:t>
-      </w:r>
+          <w:i/>
+          <w:sz w:val="24"/>
+          <w:lang w:val="fr-FR"/>
+        </w:rPr>
+      </w:pPr>
     </w:p>
     <w:p>
       <w:pPr>
@@ -16150,10 +16240,257 @@
         <w:ind w:left="0" w:firstLine="0"/>
         <w:rPr>
           <w:rFonts w:cs="Times New Roman"/>
-          <w:sz w:val="24"/>
-          <w:lang w:val="fr-FR"/>
-        </w:rPr>
-      </w:pPr>
+          <w:i/>
+          <w:sz w:val="24"/>
+          <w:lang w:val="fr-FR"/>
+        </w:rPr>
+      </w:pPr>
+      <w:r>
+        <w:rPr>
+          <w:rFonts w:cs="Times New Roman"/>
+          <w:i/>
+          <w:sz w:val="24"/>
+          <w:lang w:val="fr-FR"/>
+        </w:rPr>
+        <w:t xml:space="preserve">--Etat </w:t>
+      </w:r>
+      <w:r>
+        <w:rPr>
+          <w:rFonts w:cs="Times New Roman"/>
+          <w:i/>
+          <w:sz w:val="24"/>
+          <w:lang w:val="fr-FR"/>
+        </w:rPr>
+        <w:t>des éléments graphiques</w:t>
+      </w:r>
+      <w:r>
+        <w:rPr>
+          <w:rFonts w:cs="Times New Roman"/>
+          <w:i/>
+          <w:sz w:val="24"/>
+          <w:lang w:val="fr-FR"/>
+        </w:rPr>
+        <w:t xml:space="preserve"> lorsque le jeu d’</w:t>
+      </w:r>
+      <w:r>
+        <w:rPr>
+          <w:rFonts w:cs="Times New Roman"/>
+          <w:i/>
+          <w:sz w:val="24"/>
+          <w:lang w:val="fr-FR"/>
+        </w:rPr>
+        <w:t>état</w:t>
+      </w:r>
+      <w:r>
+        <w:rPr>
+          <w:rFonts w:cs="Times New Roman"/>
+          <w:i/>
+          <w:sz w:val="24"/>
+          <w:lang w:val="fr-FR"/>
+        </w:rPr>
+        <w:t xml:space="preserve"> du programme est dans l’</w:t>
+      </w:r>
+      <w:r>
+        <w:rPr>
+          <w:rFonts w:cs="Times New Roman"/>
+          <w:i/>
+          <w:sz w:val="24"/>
+          <w:lang w:val="fr-FR"/>
+        </w:rPr>
+        <w:t>état</w:t>
+      </w:r>
+      <w:r>
+        <w:rPr>
+          <w:rFonts w:cs="Times New Roman"/>
+          <w:i/>
+          <w:sz w:val="24"/>
+          <w:lang w:val="fr-FR"/>
+        </w:rPr>
+        <w:t xml:space="preserve"> « Partie en Cours »</w:t>
+      </w:r>
+    </w:p>
+    <w:p/>
+    <w:p>
+      <w:pPr>
+        <w:rPr>
+          <w:rFonts w:ascii="Times New Roman" w:hAnsi="Times New Roman" w:cs="Times New Roman"/>
+          <w:i/>
+        </w:rPr>
+      </w:pPr>
+      <w:proofErr w:type="spellStart"/>
+      <w:r>
+        <w:rPr>
+          <w:rFonts w:ascii="Times New Roman" w:hAnsi="Times New Roman" w:cs="Times New Roman"/>
+          <w:i/>
+        </w:rPr>
+        <w:t>Cas</w:t>
+      </w:r>
+      <w:proofErr w:type="spellEnd"/>
+      <w:r>
+        <w:rPr>
+          <w:rFonts w:ascii="Times New Roman" w:hAnsi="Times New Roman" w:cs="Times New Roman"/>
+          <w:i/>
+        </w:rPr>
+        <w:t xml:space="preserve"> d’</w:t>
+      </w:r>
+      <w:r>
+        <w:rPr>
+          <w:rFonts w:ascii="Times New Roman" w:hAnsi="Times New Roman" w:cs="Times New Roman"/>
+          <w:i/>
+        </w:rPr>
+        <w:t xml:space="preserve"> </w:t>
+      </w:r>
+      <w:proofErr w:type="spellStart"/>
+      <w:proofErr w:type="gramStart"/>
+      <w:r>
+        <w:rPr>
+          <w:rFonts w:ascii="Times New Roman" w:hAnsi="Times New Roman" w:cs="Times New Roman"/>
+          <w:i/>
+        </w:rPr>
+        <w:t>exemple</w:t>
+      </w:r>
+      <w:proofErr w:type="spellEnd"/>
+      <w:r>
+        <w:rPr>
+          <w:rFonts w:ascii="Times New Roman" w:hAnsi="Times New Roman" w:cs="Times New Roman"/>
+          <w:i/>
+        </w:rPr>
+        <w:t xml:space="preserve"> </w:t>
+      </w:r>
+      <w:r>
+        <w:rPr>
+          <w:rFonts w:ascii="Times New Roman" w:hAnsi="Times New Roman" w:cs="Times New Roman"/>
+          <w:i/>
+        </w:rPr>
+        <w:t>:</w:t>
+      </w:r>
+      <w:proofErr w:type="gramEnd"/>
+      <w:r>
+        <w:rPr>
+          <w:rFonts w:ascii="Times New Roman" w:hAnsi="Times New Roman" w:cs="Times New Roman"/>
+          <w:i/>
+        </w:rPr>
+        <w:t xml:space="preserve"> </w:t>
+      </w:r>
+      <w:r>
+        <w:rPr>
+          <w:rFonts w:ascii="Times New Roman" w:hAnsi="Times New Roman" w:cs="Times New Roman"/>
+          <w:i/>
+        </w:rPr>
+        <w:t xml:space="preserve"> </w:t>
+      </w:r>
+      <w:proofErr w:type="spellStart"/>
+      <w:r>
+        <w:rPr>
+          <w:rFonts w:ascii="Times New Roman" w:hAnsi="Times New Roman" w:cs="Times New Roman"/>
+          <w:i/>
+        </w:rPr>
+        <w:t>Lorsque</w:t>
+      </w:r>
+      <w:proofErr w:type="spellEnd"/>
+      <w:r>
+        <w:rPr>
+          <w:rFonts w:ascii="Times New Roman" w:hAnsi="Times New Roman" w:cs="Times New Roman"/>
+          <w:i/>
+        </w:rPr>
+        <w:t xml:space="preserve"> le </w:t>
+      </w:r>
+      <w:proofErr w:type="spellStart"/>
+      <w:r>
+        <w:rPr>
+          <w:rFonts w:ascii="Times New Roman" w:hAnsi="Times New Roman" w:cs="Times New Roman"/>
+          <w:i/>
+        </w:rPr>
+        <w:t>joueur</w:t>
+      </w:r>
+      <w:proofErr w:type="spellEnd"/>
+      <w:r>
+        <w:rPr>
+          <w:rFonts w:ascii="Times New Roman" w:hAnsi="Times New Roman" w:cs="Times New Roman"/>
+          <w:i/>
+        </w:rPr>
+        <w:t xml:space="preserve"> </w:t>
+      </w:r>
+      <w:proofErr w:type="spellStart"/>
+      <w:r>
+        <w:rPr>
+          <w:rFonts w:ascii="Times New Roman" w:hAnsi="Times New Roman" w:cs="Times New Roman"/>
+          <w:i/>
+        </w:rPr>
+        <w:t>décide</w:t>
+      </w:r>
+      <w:proofErr w:type="spellEnd"/>
+      <w:r>
+        <w:rPr>
+          <w:rFonts w:ascii="Times New Roman" w:hAnsi="Times New Roman" w:cs="Times New Roman"/>
+          <w:i/>
+        </w:rPr>
+        <w:t xml:space="preserve"> de </w:t>
+      </w:r>
+      <w:proofErr w:type="spellStart"/>
+      <w:r>
+        <w:rPr>
+          <w:rFonts w:ascii="Times New Roman" w:hAnsi="Times New Roman" w:cs="Times New Roman"/>
+          <w:i/>
+        </w:rPr>
+        <w:t>jouer</w:t>
+      </w:r>
+      <w:proofErr w:type="spellEnd"/>
+      <w:r>
+        <w:rPr>
+          <w:rFonts w:ascii="Times New Roman" w:hAnsi="Times New Roman" w:cs="Times New Roman"/>
+          <w:i/>
+        </w:rPr>
+        <w:t xml:space="preserve"> </w:t>
+      </w:r>
+      <w:proofErr w:type="spellStart"/>
+      <w:r>
+        <w:rPr>
+          <w:rFonts w:ascii="Times New Roman" w:hAnsi="Times New Roman" w:cs="Times New Roman"/>
+          <w:i/>
+        </w:rPr>
+        <w:t>feuille</w:t>
+      </w:r>
+      <w:proofErr w:type="spellEnd"/>
+      <w:r>
+        <w:rPr>
+          <w:rFonts w:ascii="Times New Roman" w:hAnsi="Times New Roman" w:cs="Times New Roman"/>
+          <w:i/>
+        </w:rPr>
+        <w:t xml:space="preserve"> (</w:t>
+      </w:r>
+      <w:proofErr w:type="spellStart"/>
+      <w:r>
+        <w:rPr>
+          <w:rFonts w:ascii="Times New Roman" w:hAnsi="Times New Roman" w:cs="Times New Roman"/>
+          <w:i/>
+        </w:rPr>
+        <w:t>déclenchement</w:t>
+      </w:r>
+      <w:proofErr w:type="spellEnd"/>
+      <w:r>
+        <w:rPr>
+          <w:rFonts w:ascii="Times New Roman" w:hAnsi="Times New Roman" w:cs="Times New Roman"/>
+          <w:i/>
+        </w:rPr>
+        <w:t xml:space="preserve"> du slot </w:t>
+      </w:r>
+      <w:proofErr w:type="spellStart"/>
+      <w:r>
+        <w:rPr>
+          <w:rFonts w:ascii="Times New Roman" w:hAnsi="Times New Roman" w:cs="Times New Roman"/>
+          <w:i/>
+        </w:rPr>
+        <w:t>choixfeuille</w:t>
+      </w:r>
+      <w:proofErr w:type="spellEnd"/>
+      <w:r>
+        <w:rPr>
+          <w:rFonts w:ascii="Times New Roman" w:hAnsi="Times New Roman" w:cs="Times New Roman"/>
+          <w:i/>
+        </w:rPr>
+        <w:t>())</w:t>
+      </w:r>
     </w:p>
     <w:p>
       <w:pPr>
@@ -16165,6 +16502,7 @@
         <w:rPr>
           <w:rFonts w:cs="Times New Roman"/>
           <w:i/>
+          <w:color w:val="FF0000"/>
           <w:sz w:val="24"/>
           <w:lang w:val="fr-FR"/>
         </w:rPr>
@@ -16180,19 +16518,11 @@
         <w:rPr>
           <w:rFonts w:cs="Times New Roman"/>
           <w:i/>
-          <w:sz w:val="24"/>
-          <w:lang w:val="fr-FR"/>
-        </w:rPr>
-      </w:pPr>
-      <w:r>
-        <w:rPr>
-          <w:rFonts w:cs="Times New Roman"/>
-          <w:i/>
-          <w:sz w:val="24"/>
-          <w:lang w:val="fr-FR"/>
-        </w:rPr>
-        <w:t>--Etat des éléments graphiques avant le redimensionnement</w:t>
-      </w:r>
+          <w:color w:val="FF0000"/>
+          <w:sz w:val="24"/>
+          <w:lang w:val="fr-FR"/>
+        </w:rPr>
+      </w:pPr>
     </w:p>
     <w:p>
       <w:pPr>
@@ -16208,6 +16538,56 @@
           <w:lang w:val="fr-FR"/>
         </w:rPr>
       </w:pPr>
+      <w:r>
+        <w:rPr>
+          <w:rFonts w:cs="Times New Roman"/>
+          <w:i/>
+          <w:noProof/>
+          <w:sz w:val="24"/>
+          <w:lang w:val="fr-FR" w:eastAsia="fr-FR"/>
+        </w:rPr>
+        <w:drawing>
+          <wp:inline distT="0" distB="0" distL="0" distR="0" wp14:anchorId="13CA294B" wp14:editId="5A83E8DE">
+            <wp:extent cx="3705742" cy="4334480"/>
+            <wp:effectExtent l="0" t="0" r="9525" b="9525"/>
+            <wp:docPr id="11" name="Image 11"/>
+            <wp:cNvGraphicFramePr>
+              <a:graphicFrameLocks xmlns:a="http://schemas.openxmlformats.org/drawingml/2006/main" noChangeAspect="1"/>
+            </wp:cNvGraphicFramePr>
+            <a:graphic xmlns:a="http://schemas.openxmlformats.org/drawingml/2006/main">
+              <a:graphicData uri="http://schemas.openxmlformats.org/drawingml/2006/picture">
+                <pic:pic xmlns:pic="http://schemas.openxmlformats.org/drawingml/2006/picture">
+                  <pic:nvPicPr>
+                    <pic:cNvPr id="11" name="PartieEnCours.PNG"/>
+                    <pic:cNvPicPr/>
+                  </pic:nvPicPr>
+                  <pic:blipFill>
+                    <a:blip r:embed="rId20">
+                      <a:extLst>
+                        <a:ext uri="{28A0092B-C50C-407E-A947-70E740481C1C}">
+                          <a14:useLocalDpi xmlns:a14="http://schemas.microsoft.com/office/drawing/2010/main" val="0"/>
+                        </a:ext>
+                      </a:extLst>
+                    </a:blip>
+                    <a:stretch>
+                      <a:fillRect/>
+                    </a:stretch>
+                  </pic:blipFill>
+                  <pic:spPr>
+                    <a:xfrm>
+                      <a:off x="0" y="0"/>
+                      <a:ext cx="3705742" cy="4334480"/>
+                    </a:xfrm>
+                    <a:prstGeom prst="rect">
+                      <a:avLst/>
+                    </a:prstGeom>
+                  </pic:spPr>
+                </pic:pic>
+              </a:graphicData>
+            </a:graphic>
+          </wp:inline>
+        </w:drawing>
+      </w:r>
     </w:p>
     <w:p>
       <w:pPr>
@@ -16219,7 +16599,6 @@
         <w:rPr>
           <w:rFonts w:cs="Times New Roman"/>
           <w:i/>
-          <w:color w:val="FF0000"/>
           <w:sz w:val="24"/>
           <w:lang w:val="fr-FR"/>
         </w:rPr>
@@ -16228,22 +16607,64 @@
         <w:rPr>
           <w:rFonts w:cs="Times New Roman"/>
           <w:i/>
-          <w:color w:val="FF0000"/>
-          <w:sz w:val="24"/>
-          <w:lang w:val="fr-FR"/>
-        </w:rPr>
-        <w:lastRenderedPageBreak/>
-        <w:t xml:space="preserve">Ma </w:t>
+          <w:sz w:val="24"/>
+          <w:lang w:val="fr-FR"/>
+        </w:rPr>
+        <w:tab/>
       </w:r>
       <w:r>
         <w:rPr>
           <w:rFonts w:cs="Times New Roman"/>
           <w:i/>
-          <w:color w:val="FF0000"/>
-          <w:sz w:val="24"/>
-          <w:lang w:val="fr-FR"/>
-        </w:rPr>
-        <w:t xml:space="preserve">Capture </w:t>
+          <w:sz w:val="24"/>
+          <w:lang w:val="fr-FR"/>
+        </w:rPr>
+        <w:tab/>
+      </w:r>
+      <w:r>
+        <w:rPr>
+          <w:rFonts w:cs="Times New Roman"/>
+          <w:i/>
+          <w:sz w:val="24"/>
+          <w:lang w:val="fr-FR"/>
+        </w:rPr>
+        <w:tab/>
+      </w:r>
+      <w:r>
+        <w:rPr>
+          <w:rFonts w:cs="Times New Roman"/>
+          <w:i/>
+          <w:sz w:val="24"/>
+          <w:lang w:val="fr-FR"/>
+        </w:rPr>
+        <w:tab/>
+      </w:r>
+      <w:r>
+        <w:rPr>
+          <w:rFonts w:cs="Times New Roman"/>
+          <w:i/>
+          <w:sz w:val="24"/>
+          <w:lang w:val="fr-FR"/>
+        </w:rPr>
+        <w:t xml:space="preserve">Figure </w:t>
+      </w:r>
+      <w:r>
+        <w:rPr>
+          <w:rFonts w:cs="Times New Roman"/>
+          <w:i/>
+          <w:sz w:val="24"/>
+          <w:lang w:val="fr-FR"/>
+        </w:rPr>
+        <w:t>3</w:t>
+      </w:r>
+      <w:r>
+        <w:rPr>
+          <w:rFonts w:cs="Times New Roman"/>
+          <w:i/>
+          <w:sz w:val="24"/>
+          <w:lang w:val="fr-FR"/>
+        </w:rPr>
+        <w:t xml:space="preserve"> : </w:t>
       </w:r>
     </w:p>
     <w:p>
@@ -16255,22 +16676,10 @@
         <w:ind w:left="0" w:firstLine="0"/>
         <w:rPr>
           <w:rFonts w:cs="Times New Roman"/>
-          <w:i/>
-          <w:color w:val="FF0000"/>
-          <w:sz w:val="24"/>
-          <w:lang w:val="fr-FR"/>
-        </w:rPr>
-      </w:pPr>
-      <w:r>
-        <w:rPr>
-          <w:rFonts w:cs="Times New Roman"/>
-          <w:i/>
-          <w:color w:val="FF0000"/>
-          <w:sz w:val="24"/>
-          <w:lang w:val="fr-FR"/>
-        </w:rPr>
-        <w:t>Et explication (copié coller de la prof)</w:t>
-      </w:r>
+          <w:sz w:val="24"/>
+          <w:lang w:val="fr-FR"/>
+        </w:rPr>
+      </w:pPr>
     </w:p>
     <w:p>
       <w:pPr>
@@ -16281,12 +16690,50 @@
         <w:ind w:left="0" w:firstLine="0"/>
         <w:rPr>
           <w:rFonts w:cs="Times New Roman"/>
-          <w:i/>
-          <w:color w:val="FF0000"/>
-          <w:sz w:val="24"/>
-          <w:lang w:val="fr-FR"/>
-        </w:rPr>
-      </w:pPr>
+          <w:sz w:val="24"/>
+          <w:lang w:val="fr-FR"/>
+        </w:rPr>
+      </w:pPr>
+      <w:r>
+        <w:rPr>
+          <w:rFonts w:cs="Times New Roman"/>
+          <w:sz w:val="24"/>
+          <w:lang w:val="fr-FR"/>
+        </w:rPr>
+        <w:t xml:space="preserve">Comportement de l’interface </w:t>
+      </w:r>
+      <w:r>
+        <w:rPr>
+          <w:rFonts w:cs="Times New Roman"/>
+          <w:sz w:val="24"/>
+          <w:lang w:val="fr-FR"/>
+        </w:rPr>
+        <w:t>(</w:t>
+      </w:r>
+      <w:r>
+        <w:rPr>
+          <w:rFonts w:cs="Times New Roman"/>
+          <w:sz w:val="24"/>
+          <w:lang w:val="fr-FR"/>
+        </w:rPr>
+        <w:t>non lié aux aspects fonctionnels du programme</w:t>
+      </w:r>
+      <w:r>
+        <w:rPr>
+          <w:rFonts w:cs="Times New Roman"/>
+          <w:sz w:val="24"/>
+          <w:lang w:val="fr-FR"/>
+        </w:rPr>
+        <w:t>)</w:t>
+      </w:r>
+      <w:r>
+        <w:rPr>
+          <w:rFonts w:cs="Times New Roman"/>
+          <w:sz w:val="24"/>
+          <w:lang w:val="fr-FR"/>
+        </w:rPr>
+        <w:t xml:space="preserve"> lors de la réalisation des tests</w:t>
+      </w:r>
     </w:p>
     <w:p>
       <w:pPr>
@@ -16297,29 +16744,10 @@
         <w:ind w:left="0" w:firstLine="0"/>
         <w:rPr>
           <w:rFonts w:cs="Times New Roman"/>
-          <w:i/>
-          <w:sz w:val="24"/>
-          <w:lang w:val="fr-FR"/>
-        </w:rPr>
-      </w:pPr>
-      <w:r>
-        <w:rPr>
-          <w:rFonts w:cs="Times New Roman"/>
-          <w:i/>
-          <w:sz w:val="24"/>
-          <w:lang w:val="fr-FR"/>
-        </w:rPr>
-        <w:t>--</w:t>
-      </w:r>
-      <w:r>
-        <w:rPr>
-          <w:rFonts w:cs="Times New Roman"/>
-          <w:i/>
-          <w:sz w:val="24"/>
-          <w:lang w:val="fr-FR"/>
-        </w:rPr>
-        <w:t>Etat des éléments graphiques lors du redimensionnement</w:t>
-      </w:r>
+          <w:sz w:val="24"/>
+          <w:lang w:val="fr-FR"/>
+        </w:rPr>
+      </w:pPr>
     </w:p>
     <w:p>
       <w:pPr>
@@ -16346,7 +16774,6 @@
         <w:rPr>
           <w:rFonts w:cs="Times New Roman"/>
           <w:i/>
-          <w:color w:val="FF0000"/>
           <w:sz w:val="24"/>
           <w:lang w:val="fr-FR"/>
         </w:rPr>
@@ -16355,11 +16782,10 @@
         <w:rPr>
           <w:rFonts w:cs="Times New Roman"/>
           <w:i/>
-          <w:color w:val="FF0000"/>
-          <w:sz w:val="24"/>
-          <w:lang w:val="fr-FR"/>
-        </w:rPr>
-        <w:t xml:space="preserve">Ma Capture </w:t>
+          <w:sz w:val="24"/>
+          <w:lang w:val="fr-FR"/>
+        </w:rPr>
+        <w:t>--Etat des éléments graphiques avant le redimensionnement</w:t>
       </w:r>
     </w:p>
     <w:p>
@@ -16372,21 +16798,10 @@
         <w:rPr>
           <w:rFonts w:cs="Times New Roman"/>
           <w:i/>
-          <w:color w:val="FF0000"/>
-          <w:sz w:val="24"/>
-          <w:lang w:val="fr-FR"/>
-        </w:rPr>
-      </w:pPr>
-      <w:r>
-        <w:rPr>
-          <w:rFonts w:cs="Times New Roman"/>
-          <w:i/>
-          <w:color w:val="FF0000"/>
-          <w:sz w:val="24"/>
-          <w:lang w:val="fr-FR"/>
-        </w:rPr>
-        <w:t xml:space="preserve">Explication </w:t>
-      </w:r>
+          <w:sz w:val="24"/>
+          <w:lang w:val="fr-FR"/>
+        </w:rPr>
+      </w:pPr>
     </w:p>
     <w:p>
       <w:pPr>
@@ -16395,13 +16810,71 @@
           <w:tab w:val="left" w:pos="439"/>
         </w:tabs>
         <w:ind w:left="0" w:firstLine="0"/>
+      </w:pPr>
+      <w:r>
         <w:rPr>
           <w:rFonts w:cs="Times New Roman"/>
           <w:i/>
           <w:sz w:val="24"/>
           <w:lang w:val="fr-FR"/>
         </w:rPr>
-      </w:pPr>
+        <w:t>(Voir Figure 1</w:t>
+      </w:r>
+      <w:r>
+        <w:rPr>
+          <w:rFonts w:cs="Times New Roman"/>
+          <w:i/>
+          <w:sz w:val="24"/>
+          <w:lang w:val="fr-FR"/>
+        </w:rPr>
+        <w:t xml:space="preserve"> </w:t>
+      </w:r>
+      <w:r>
+        <w:t xml:space="preserve">Pour observer </w:t>
+      </w:r>
+      <w:proofErr w:type="spellStart"/>
+      <w:r>
+        <w:t>l’Interface</w:t>
+      </w:r>
+      <w:proofErr w:type="spellEnd"/>
+      <w:r>
+        <w:t xml:space="preserve"> </w:t>
+      </w:r>
+      <w:proofErr w:type="spellStart"/>
+      <w:r>
+        <w:t>dans</w:t>
+      </w:r>
+      <w:proofErr w:type="spellEnd"/>
+      <w:r>
+        <w:t xml:space="preserve"> </w:t>
+      </w:r>
+      <w:proofErr w:type="spellStart"/>
+      <w:r>
+        <w:t>l’état</w:t>
+      </w:r>
+      <w:proofErr w:type="spellEnd"/>
+      <w:r>
+        <w:t xml:space="preserve"> initial de </w:t>
+      </w:r>
+      <w:proofErr w:type="spellStart"/>
+      <w:proofErr w:type="gramStart"/>
+      <w:r>
+        <w:t>l’application</w:t>
+      </w:r>
+      <w:proofErr w:type="spellEnd"/>
+      <w:r>
+        <w:t xml:space="preserve"> </w:t>
+      </w:r>
+      <w:r>
+        <w:rPr>
+          <w:rFonts w:cs="Times New Roman"/>
+          <w:i/>
+          <w:sz w:val="24"/>
+          <w:lang w:val="fr-FR"/>
+        </w:rPr>
+        <w:t>)</w:t>
+      </w:r>
+      <w:proofErr w:type="gramEnd"/>
     </w:p>
     <w:p>
       <w:pPr>
@@ -16413,6 +16886,7 @@
         <w:rPr>
           <w:rFonts w:cs="Times New Roman"/>
           <w:i/>
+          <w:color w:val="FF0000"/>
           <w:sz w:val="24"/>
           <w:lang w:val="fr-FR"/>
         </w:rPr>
@@ -16426,13 +16900,317 @@
         </w:tabs>
         <w:ind w:left="0" w:firstLine="0"/>
         <w:rPr>
+          <w:rFonts w:cs="Times New Roman"/>
+          <w:i/>
+          <w:sz w:val="24"/>
+          <w:lang w:val="fr-FR"/>
+        </w:rPr>
+      </w:pPr>
+      <w:r>
+        <w:rPr>
+          <w:rFonts w:cs="Times New Roman"/>
+          <w:i/>
+          <w:sz w:val="24"/>
+          <w:lang w:val="fr-FR"/>
+        </w:rPr>
+        <w:t>--</w:t>
+      </w:r>
+      <w:r>
+        <w:rPr>
+          <w:rFonts w:cs="Times New Roman"/>
+          <w:i/>
+          <w:sz w:val="24"/>
+          <w:lang w:val="fr-FR"/>
+        </w:rPr>
+        <w:t>Etat des éléments graphiques lors du redimensionnement</w:t>
+      </w:r>
+    </w:p>
+    <w:p>
+      <w:pPr>
+        <w:pStyle w:val="Corpsdetexte"/>
+        <w:tabs>
+          <w:tab w:val="left" w:pos="439"/>
+        </w:tabs>
+        <w:ind w:left="0" w:firstLine="0"/>
+        <w:rPr>
+          <w:rFonts w:cs="Times New Roman"/>
+          <w:i/>
+          <w:sz w:val="24"/>
+          <w:lang w:val="fr-FR"/>
+        </w:rPr>
+      </w:pPr>
+      <w:r>
+        <w:rPr>
+          <w:rFonts w:cs="Times New Roman"/>
+          <w:i/>
+          <w:noProof/>
+          <w:sz w:val="24"/>
+          <w:lang w:val="fr-FR" w:eastAsia="fr-FR"/>
+        </w:rPr>
+        <w:drawing>
+          <wp:inline distT="0" distB="0" distL="0" distR="0" wp14:anchorId="51720E72" wp14:editId="08418E24">
+            <wp:extent cx="6362700" cy="4572635"/>
+            <wp:effectExtent l="0" t="0" r="0" b="0"/>
+            <wp:docPr id="12" name="Image 12"/>
+            <wp:cNvGraphicFramePr>
+              <a:graphicFrameLocks xmlns:a="http://schemas.openxmlformats.org/drawingml/2006/main" noChangeAspect="1"/>
+            </wp:cNvGraphicFramePr>
+            <a:graphic xmlns:a="http://schemas.openxmlformats.org/drawingml/2006/main">
+              <a:graphicData uri="http://schemas.openxmlformats.org/drawingml/2006/picture">
+                <pic:pic xmlns:pic="http://schemas.openxmlformats.org/drawingml/2006/picture">
+                  <pic:nvPicPr>
+                    <pic:cNvPr id="12" name="Lors du redimensionnement.PNG"/>
+                    <pic:cNvPicPr/>
+                  </pic:nvPicPr>
+                  <pic:blipFill>
+                    <a:blip r:embed="rId21">
+                      <a:extLst>
+                        <a:ext uri="{28A0092B-C50C-407E-A947-70E740481C1C}">
+                          <a14:useLocalDpi xmlns:a14="http://schemas.microsoft.com/office/drawing/2010/main" val="0"/>
+                        </a:ext>
+                      </a:extLst>
+                    </a:blip>
+                    <a:stretch>
+                      <a:fillRect/>
+                    </a:stretch>
+                  </pic:blipFill>
+                  <pic:spPr>
+                    <a:xfrm>
+                      <a:off x="0" y="0"/>
+                      <a:ext cx="6362700" cy="4572635"/>
+                    </a:xfrm>
+                    <a:prstGeom prst="rect">
+                      <a:avLst/>
+                    </a:prstGeom>
+                  </pic:spPr>
+                </pic:pic>
+              </a:graphicData>
+            </a:graphic>
+          </wp:inline>
+        </w:drawing>
+      </w:r>
+    </w:p>
+    <w:p>
+      <w:pPr>
+        <w:pStyle w:val="Corpsdetexte"/>
+        <w:tabs>
+          <w:tab w:val="left" w:pos="439"/>
+        </w:tabs>
+        <w:ind w:left="0" w:firstLine="0"/>
+        <w:rPr>
+          <w:rFonts w:cs="Times New Roman"/>
+          <w:i/>
+          <w:sz w:val="24"/>
+          <w:lang w:val="fr-FR"/>
+        </w:rPr>
+      </w:pPr>
+      <w:r>
+        <w:rPr>
+          <w:rFonts w:cs="Times New Roman"/>
+          <w:i/>
+          <w:sz w:val="24"/>
+          <w:lang w:val="fr-FR"/>
+        </w:rPr>
+        <w:tab/>
+      </w:r>
+      <w:r>
+        <w:rPr>
+          <w:rFonts w:cs="Times New Roman"/>
+          <w:i/>
+          <w:sz w:val="24"/>
+          <w:lang w:val="fr-FR"/>
+        </w:rPr>
+        <w:tab/>
+      </w:r>
+      <w:r>
+        <w:rPr>
+          <w:rFonts w:cs="Times New Roman"/>
+          <w:i/>
+          <w:sz w:val="24"/>
+          <w:lang w:val="fr-FR"/>
+        </w:rPr>
+        <w:tab/>
+      </w:r>
+      <w:r>
+        <w:rPr>
+          <w:rFonts w:cs="Times New Roman"/>
+          <w:i/>
+          <w:sz w:val="24"/>
+          <w:lang w:val="fr-FR"/>
+        </w:rPr>
+        <w:tab/>
+      </w:r>
+      <w:r>
+        <w:rPr>
+          <w:rFonts w:cs="Times New Roman"/>
+          <w:i/>
+          <w:sz w:val="24"/>
+          <w:lang w:val="fr-FR"/>
+        </w:rPr>
+        <w:tab/>
+      </w:r>
+      <w:r>
+        <w:rPr>
+          <w:rFonts w:cs="Times New Roman"/>
+          <w:i/>
+          <w:sz w:val="24"/>
+          <w:lang w:val="fr-FR"/>
+        </w:rPr>
+        <w:tab/>
+      </w:r>
+      <w:r>
+        <w:rPr>
+          <w:rFonts w:cs="Times New Roman"/>
+          <w:i/>
+          <w:sz w:val="24"/>
+          <w:lang w:val="fr-FR"/>
+        </w:rPr>
+        <w:tab/>
+      </w:r>
+      <w:r>
+        <w:rPr>
+          <w:rFonts w:cs="Times New Roman"/>
+          <w:i/>
+          <w:sz w:val="24"/>
+          <w:lang w:val="fr-FR"/>
+        </w:rPr>
+        <w:tab/>
+      </w:r>
+      <w:r>
+        <w:rPr>
+          <w:rFonts w:cs="Times New Roman"/>
+          <w:i/>
+          <w:sz w:val="24"/>
+          <w:lang w:val="fr-FR"/>
+        </w:rPr>
+        <w:t xml:space="preserve">Figure </w:t>
+      </w:r>
+      <w:r>
+        <w:rPr>
+          <w:rFonts w:cs="Times New Roman"/>
+          <w:i/>
+          <w:sz w:val="24"/>
+          <w:lang w:val="fr-FR"/>
+        </w:rPr>
+        <w:t>4</w:t>
+      </w:r>
+      <w:r>
+        <w:rPr>
+          <w:rFonts w:cs="Times New Roman"/>
+          <w:i/>
+          <w:sz w:val="24"/>
+          <w:lang w:val="fr-FR"/>
+        </w:rPr>
+        <w:t xml:space="preserve"> : </w:t>
+      </w:r>
+    </w:p>
+    <w:p>
+      <w:pPr>
+        <w:pStyle w:val="Corpsdetexte"/>
+        <w:tabs>
+          <w:tab w:val="left" w:pos="439"/>
+        </w:tabs>
+        <w:ind w:left="0" w:firstLine="0"/>
+        <w:rPr>
+          <w:rFonts w:cs="Times New Roman"/>
+          <w:i/>
+          <w:sz w:val="24"/>
+          <w:lang w:val="fr-FR"/>
+        </w:rPr>
+      </w:pPr>
+      <w:r>
+        <w:rPr>
+          <w:rFonts w:cs="Times New Roman"/>
+          <w:i/>
+          <w:sz w:val="24"/>
+          <w:lang w:val="fr-FR"/>
+        </w:rPr>
+        <w:t xml:space="preserve">Citer et Expliquer </w:t>
+      </w:r>
+      <w:proofErr w:type="gramStart"/>
+      <w:r>
+        <w:t xml:space="preserve">les </w:t>
+      </w:r>
+      <w:proofErr w:type="spellStart"/>
+      <w:r>
+        <w:t>règles</w:t>
+      </w:r>
+      <w:proofErr w:type="spellEnd"/>
+      <w:r>
+        <w:t xml:space="preserve"> </w:t>
+      </w:r>
+      <w:proofErr w:type="spellStart"/>
+      <w:r>
+        <w:t>ergonomique</w:t>
+      </w:r>
+      <w:proofErr w:type="spellEnd"/>
+      <w:proofErr w:type="gramEnd"/>
+      <w:r>
+        <w:t xml:space="preserve"> qui </w:t>
+      </w:r>
+      <w:proofErr w:type="spellStart"/>
+      <w:r>
+        <w:t>ont</w:t>
+      </w:r>
+      <w:proofErr w:type="spellEnd"/>
+      <w:r>
+        <w:t xml:space="preserve"> </w:t>
+      </w:r>
+      <w:proofErr w:type="spellStart"/>
+      <w:r>
+        <w:t>motivé</w:t>
+      </w:r>
+      <w:proofErr w:type="spellEnd"/>
+      <w:r>
+        <w:t xml:space="preserve"> </w:t>
+      </w:r>
+      <w:proofErr w:type="spellStart"/>
+      <w:r>
+        <w:t>ce</w:t>
+      </w:r>
+      <w:proofErr w:type="spellEnd"/>
+      <w:r>
+        <w:t xml:space="preserve"> </w:t>
+      </w:r>
+      <w:proofErr w:type="spellStart"/>
+      <w:r>
+        <w:t>choix</w:t>
+      </w:r>
+      <w:proofErr w:type="spellEnd"/>
+      <w:r>
+        <w:t xml:space="preserve">. </w:t>
+      </w:r>
+    </w:p>
+    <w:p>
+      <w:pPr>
+        <w:pStyle w:val="Corpsdetexte"/>
+        <w:tabs>
+          <w:tab w:val="left" w:pos="439"/>
+        </w:tabs>
+        <w:ind w:left="0" w:firstLine="0"/>
+        <w:rPr>
+          <w:rFonts w:cs="Times New Roman"/>
+          <w:i/>
+          <w:sz w:val="24"/>
+          <w:lang w:val="fr-FR"/>
+        </w:rPr>
+      </w:pPr>
+    </w:p>
+    <w:p>
+      <w:pPr>
+        <w:pStyle w:val="Corpsdetexte"/>
+        <w:tabs>
+          <w:tab w:val="left" w:pos="439"/>
+        </w:tabs>
+        <w:ind w:left="0" w:firstLine="0"/>
+        <w:rPr>
           <w:i/>
           <w:lang w:val="fr-FR"/>
         </w:rPr>
       </w:pPr>
     </w:p>
     <w:sectPr>
-      <w:footerReference w:type="default" r:id="rId17"/>
+      <w:footerReference w:type="default" r:id="rId22"/>
       <w:pgSz w:w="11900" w:h="16840"/>
       <w:pgMar w:top="800" w:right="900" w:bottom="1320" w:left="980" w:header="0" w:footer="1134" w:gutter="0"/>
       <w:cols w:space="720"/>
@@ -16682,7 +17460,7 @@
         <w:sz w:val="16"/>
         <w:lang w:val="fr-FR"/>
       </w:rPr>
-      <w:t>11</w:t>
+      <w:t>15</w:t>
     </w:r>
     <w:r>
       <w:rPr>
@@ -21017,6 +21795,21 @@
 </file>
 
 <file path=customXml/item1.xml><?xml version="1.0" encoding="utf-8"?>
+<p:properties xmlns:p="http://schemas.microsoft.com/office/2006/metadata/properties" xmlns:xsi="http://www.w3.org/2001/XMLSchema-instance" xmlns:pc="http://schemas.microsoft.com/office/infopath/2007/PartnerControls">
+  <documentManagement/>
+</p:properties>
+</file>
+
+<file path=customXml/item2.xml><?xml version="1.0" encoding="utf-8"?>
+<?mso-contentType ?>
+<FormTemplates xmlns="http://schemas.microsoft.com/sharepoint/v3/contenttype/forms">
+  <Display>DocumentLibraryForm</Display>
+  <Edit>DocumentLibraryForm</Edit>
+  <New>DocumentLibraryForm</New>
+</FormTemplates>
+</file>
+
+<file path=customXml/item3.xml><?xml version="1.0" encoding="utf-8"?>
 <ct:contentTypeSchema xmlns:ct="http://schemas.microsoft.com/office/2006/metadata/contentType" xmlns:ma="http://schemas.microsoft.com/office/2006/metadata/properties/metaAttributes" ct:_="" ma:_="" ma:contentTypeName="Document" ma:contentTypeID="0x01010002D73D50A4EDEC4F9B6BACB825AD14AF" ma:contentTypeVersion="13" ma:contentTypeDescription="Crée un document." ma:contentTypeScope="" ma:versionID="06b7bc7152be63c06ae879c4dc7e7bef">
   <xsd:schema xmlns:xsd="http://www.w3.org/2001/XMLSchema" xmlns:xs="http://www.w3.org/2001/XMLSchema" xmlns:p="http://schemas.microsoft.com/office/2006/metadata/properties" xmlns:ns3="8ef5ee94-fe7d-43de-8014-3e654ec3397f" xmlns:ns4="587b335f-5a9f-40bd-ae52-e26805ec3ebf" targetNamespace="http://schemas.microsoft.com/office/2006/metadata/properties" ma:root="true" ma:fieldsID="6b57190054174335a34d60101c4f0ebc" ns3:_="" ns4:_="">
     <xsd:import namespace="8ef5ee94-fe7d-43de-8014-3e654ec3397f"/>
@@ -21239,26 +22032,36 @@
 </ct:contentTypeSchema>
 </file>
 
-<file path=customXml/item2.xml><?xml version="1.0" encoding="utf-8"?>
-<p:properties xmlns:p="http://schemas.microsoft.com/office/2006/metadata/properties" xmlns:xsi="http://www.w3.org/2001/XMLSchema-instance" xmlns:pc="http://schemas.microsoft.com/office/infopath/2007/PartnerControls">
-  <documentManagement/>
-</p:properties>
-</file>
-
-<file path=customXml/item3.xml><?xml version="1.0" encoding="utf-8"?>
-<?mso-contentType ?>
-<FormTemplates xmlns="http://schemas.microsoft.com/sharepoint/v3/contenttype/forms">
-  <Display>DocumentLibraryForm</Display>
-  <Edit>DocumentLibraryForm</Edit>
-  <New>DocumentLibraryForm</New>
-</FormTemplates>
-</file>
-
 <file path=customXml/item4.xml><?xml version="1.0" encoding="utf-8"?>
 <b:Sources xmlns:b="http://schemas.openxmlformats.org/officeDocument/2006/bibliography" xmlns="http://schemas.openxmlformats.org/officeDocument/2006/bibliography" SelectedStyle="\APASixthEditionOfficeOnline.xsl" StyleName="APA" Version="6"/>
 </file>
 
 <file path=customXml/itemProps1.xml><?xml version="1.0" encoding="utf-8"?>
+<ds:datastoreItem xmlns:ds="http://schemas.openxmlformats.org/officeDocument/2006/customXml" ds:itemID="{609BE703-A0D3-4E14-85F5-148AF4614C53}">
+  <ds:schemaRefs>
+    <ds:schemaRef ds:uri="587b335f-5a9f-40bd-ae52-e26805ec3ebf"/>
+    <ds:schemaRef ds:uri="http://www.w3.org/XML/1998/namespace"/>
+    <ds:schemaRef ds:uri="http://purl.org/dc/dcmitype/"/>
+    <ds:schemaRef ds:uri="http://purl.org/dc/terms/"/>
+    <ds:schemaRef ds:uri="http://schemas.microsoft.com/office/2006/metadata/properties"/>
+    <ds:schemaRef ds:uri="http://schemas.microsoft.com/office/2006/documentManagement/types"/>
+    <ds:schemaRef ds:uri="http://schemas.openxmlformats.org/package/2006/metadata/core-properties"/>
+    <ds:schemaRef ds:uri="http://schemas.microsoft.com/office/infopath/2007/PartnerControls"/>
+    <ds:schemaRef ds:uri="8ef5ee94-fe7d-43de-8014-3e654ec3397f"/>
+    <ds:schemaRef ds:uri="http://purl.org/dc/elements/1.1/"/>
+  </ds:schemaRefs>
+</ds:datastoreItem>
+</file>
+
+<file path=customXml/itemProps2.xml><?xml version="1.0" encoding="utf-8"?>
+<ds:datastoreItem xmlns:ds="http://schemas.openxmlformats.org/officeDocument/2006/customXml" ds:itemID="{D7D2B5DA-34A4-4FDF-978B-0A667D81D26D}">
+  <ds:schemaRefs>
+    <ds:schemaRef ds:uri="http://schemas.microsoft.com/sharepoint/v3/contenttype/forms"/>
+  </ds:schemaRefs>
+</ds:datastoreItem>
+</file>
+
+<file path=customXml/itemProps3.xml><?xml version="1.0" encoding="utf-8"?>
 <ds:datastoreItem xmlns:ds="http://schemas.openxmlformats.org/officeDocument/2006/customXml" ds:itemID="{6D168706-C78E-491C-B44E-DB5660E75999}">
   <ds:schemaRefs>
     <ds:schemaRef ds:uri="http://schemas.microsoft.com/office/2006/metadata/contentType"/>
@@ -21277,33 +22080,8 @@
 </ds:datastoreItem>
 </file>
 
-<file path=customXml/itemProps2.xml><?xml version="1.0" encoding="utf-8"?>
-<ds:datastoreItem xmlns:ds="http://schemas.openxmlformats.org/officeDocument/2006/customXml" ds:itemID="{609BE703-A0D3-4E14-85F5-148AF4614C53}">
-  <ds:schemaRefs>
-    <ds:schemaRef ds:uri="587b335f-5a9f-40bd-ae52-e26805ec3ebf"/>
-    <ds:schemaRef ds:uri="http://www.w3.org/XML/1998/namespace"/>
-    <ds:schemaRef ds:uri="http://purl.org/dc/dcmitype/"/>
-    <ds:schemaRef ds:uri="http://purl.org/dc/terms/"/>
-    <ds:schemaRef ds:uri="http://schemas.microsoft.com/office/2006/metadata/properties"/>
-    <ds:schemaRef ds:uri="http://schemas.microsoft.com/office/2006/documentManagement/types"/>
-    <ds:schemaRef ds:uri="http://schemas.openxmlformats.org/package/2006/metadata/core-properties"/>
-    <ds:schemaRef ds:uri="http://schemas.microsoft.com/office/infopath/2007/PartnerControls"/>
-    <ds:schemaRef ds:uri="8ef5ee94-fe7d-43de-8014-3e654ec3397f"/>
-    <ds:schemaRef ds:uri="http://purl.org/dc/elements/1.1/"/>
-  </ds:schemaRefs>
-</ds:datastoreItem>
-</file>
-
-<file path=customXml/itemProps3.xml><?xml version="1.0" encoding="utf-8"?>
-<ds:datastoreItem xmlns:ds="http://schemas.openxmlformats.org/officeDocument/2006/customXml" ds:itemID="{D7D2B5DA-34A4-4FDF-978B-0A667D81D26D}">
-  <ds:schemaRefs>
-    <ds:schemaRef ds:uri="http://schemas.microsoft.com/sharepoint/v3/contenttype/forms"/>
-  </ds:schemaRefs>
-</ds:datastoreItem>
-</file>
-
 <file path=customXml/itemProps4.xml><?xml version="1.0" encoding="utf-8"?>
-<ds:datastoreItem xmlns:ds="http://schemas.openxmlformats.org/officeDocument/2006/customXml" ds:itemID="{166F8FBE-38E3-4846-A6EC-F1D2B27C14F4}">
+<ds:datastoreItem xmlns:ds="http://schemas.openxmlformats.org/officeDocument/2006/customXml" ds:itemID="{4520E308-6FE0-49B3-9638-66A4B024BA24}">
   <ds:schemaRefs>
     <ds:schemaRef ds:uri="http://schemas.openxmlformats.org/officeDocument/2006/bibliography"/>
   </ds:schemaRefs>

</xml_diff>